<commit_message>
added visualisations and things
</commit_message>
<xml_diff>
--- a/documents/Progress report.docx
+++ b/documents/Progress report.docx
@@ -28,6 +28,1739 @@
         </w:rPr>
       </w:pPr>
     </w:p>
+    <w:tbl>
+      <w:tblPr>
+        <w:tblW w:w="8923" w:type="dxa"/>
+        <w:tblLook w:val="04A0" w:firstRow="1" w:lastRow="0" w:firstColumn="1" w:lastColumn="0" w:noHBand="0" w:noVBand="1"/>
+      </w:tblPr>
+      <w:tblGrid>
+        <w:gridCol w:w="1705"/>
+        <w:gridCol w:w="4901"/>
+        <w:gridCol w:w="2744"/>
+      </w:tblGrid>
+      <w:tr>
+        <w:trPr>
+          <w:trHeight w:val="268"/>
+        </w:trPr>
+        <w:tc>
+          <w:tcPr>
+            <w:tcW w:w="1232" w:type="dxa"/>
+            <w:tcBorders>
+              <w:top w:val="single" w:sz="4" w:space="0" w:color="auto"/>
+              <w:left w:val="single" w:sz="4" w:space="0" w:color="auto"/>
+              <w:bottom w:val="single" w:sz="4" w:space="0" w:color="auto"/>
+              <w:right w:val="single" w:sz="4" w:space="0" w:color="auto"/>
+            </w:tcBorders>
+            <w:shd w:val="clear" w:color="auto" w:fill="auto"/>
+            <w:noWrap/>
+            <w:vAlign w:val="bottom"/>
+            <w:hideMark/>
+          </w:tcPr>
+          <w:p>
+            <w:pPr>
+              <w:rPr>
+                <w:rFonts w:ascii="Calibri" w:eastAsia="Times New Roman" w:hAnsi="Calibri" w:cs="Calibri"/>
+                <w:b/>
+                <w:bCs/>
+                <w:color w:val="000000"/>
+              </w:rPr>
+            </w:pPr>
+            <w:r>
+              <w:rPr>
+                <w:rFonts w:ascii="Calibri" w:eastAsia="Times New Roman" w:hAnsi="Calibri" w:cs="Calibri"/>
+                <w:b/>
+                <w:bCs/>
+                <w:color w:val="000000"/>
+              </w:rPr>
+              <w:t>Variable</w:t>
+            </w:r>
+          </w:p>
+        </w:tc>
+        <w:tc>
+          <w:tcPr>
+            <w:tcW w:w="4931" w:type="dxa"/>
+            <w:tcBorders>
+              <w:top w:val="single" w:sz="4" w:space="0" w:color="auto"/>
+              <w:left w:val="nil"/>
+              <w:bottom w:val="single" w:sz="4" w:space="0" w:color="auto"/>
+              <w:right w:val="single" w:sz="4" w:space="0" w:color="auto"/>
+            </w:tcBorders>
+            <w:shd w:val="clear" w:color="auto" w:fill="auto"/>
+            <w:noWrap/>
+            <w:vAlign w:val="bottom"/>
+            <w:hideMark/>
+          </w:tcPr>
+          <w:p>
+            <w:pPr>
+              <w:rPr>
+                <w:rFonts w:ascii="Calibri" w:eastAsia="Times New Roman" w:hAnsi="Calibri" w:cs="Calibri"/>
+                <w:b/>
+                <w:bCs/>
+                <w:color w:val="000000"/>
+              </w:rPr>
+            </w:pPr>
+            <w:r>
+              <w:rPr>
+                <w:rFonts w:ascii="Calibri" w:eastAsia="Times New Roman" w:hAnsi="Calibri" w:cs="Calibri"/>
+                <w:b/>
+                <w:bCs/>
+                <w:color w:val="000000"/>
+              </w:rPr>
+              <w:t>Description</w:t>
+            </w:r>
+          </w:p>
+        </w:tc>
+        <w:tc>
+          <w:tcPr>
+            <w:tcW w:w="2760" w:type="dxa"/>
+            <w:tcBorders>
+              <w:top w:val="single" w:sz="4" w:space="0" w:color="auto"/>
+              <w:left w:val="nil"/>
+              <w:bottom w:val="single" w:sz="4" w:space="0" w:color="auto"/>
+              <w:right w:val="single" w:sz="4" w:space="0" w:color="auto"/>
+            </w:tcBorders>
+            <w:shd w:val="clear" w:color="auto" w:fill="auto"/>
+            <w:noWrap/>
+            <w:vAlign w:val="bottom"/>
+            <w:hideMark/>
+          </w:tcPr>
+          <w:p>
+            <w:pPr>
+              <w:rPr>
+                <w:rFonts w:ascii="Calibri" w:eastAsia="Times New Roman" w:hAnsi="Calibri" w:cs="Calibri"/>
+                <w:b/>
+                <w:bCs/>
+                <w:color w:val="000000"/>
+              </w:rPr>
+            </w:pPr>
+            <w:r>
+              <w:rPr>
+                <w:rFonts w:ascii="Calibri" w:eastAsia="Times New Roman" w:hAnsi="Calibri" w:cs="Calibri"/>
+                <w:b/>
+                <w:bCs/>
+                <w:color w:val="000000"/>
+              </w:rPr>
+              <w:t>Source</w:t>
+            </w:r>
+          </w:p>
+        </w:tc>
+      </w:tr>
+      <w:tr>
+        <w:trPr>
+          <w:trHeight w:val="268"/>
+        </w:trPr>
+        <w:tc>
+          <w:tcPr>
+            <w:tcW w:w="1232" w:type="dxa"/>
+            <w:tcBorders>
+              <w:top w:val="nil"/>
+              <w:left w:val="single" w:sz="4" w:space="0" w:color="auto"/>
+              <w:bottom w:val="single" w:sz="4" w:space="0" w:color="auto"/>
+              <w:right w:val="single" w:sz="4" w:space="0" w:color="auto"/>
+            </w:tcBorders>
+            <w:shd w:val="clear" w:color="auto" w:fill="auto"/>
+            <w:noWrap/>
+            <w:vAlign w:val="bottom"/>
+            <w:hideMark/>
+          </w:tcPr>
+          <w:p>
+            <w:pPr>
+              <w:rPr>
+                <w:rFonts w:ascii="Calibri" w:eastAsia="Times New Roman" w:hAnsi="Calibri" w:cs="Calibri"/>
+                <w:color w:val="000000"/>
+              </w:rPr>
+            </w:pPr>
+            <w:r>
+              <w:rPr>
+                <w:rFonts w:ascii="Calibri" w:eastAsia="Times New Roman" w:hAnsi="Calibri" w:cs="Calibri"/>
+                <w:color w:val="000000"/>
+              </w:rPr>
+              <w:t>country</w:t>
+            </w:r>
+          </w:p>
+        </w:tc>
+        <w:tc>
+          <w:tcPr>
+            <w:tcW w:w="4931" w:type="dxa"/>
+            <w:tcBorders>
+              <w:top w:val="nil"/>
+              <w:left w:val="nil"/>
+              <w:bottom w:val="single" w:sz="4" w:space="0" w:color="auto"/>
+              <w:right w:val="single" w:sz="4" w:space="0" w:color="auto"/>
+            </w:tcBorders>
+            <w:shd w:val="clear" w:color="auto" w:fill="auto"/>
+            <w:noWrap/>
+            <w:vAlign w:val="bottom"/>
+            <w:hideMark/>
+          </w:tcPr>
+          <w:p>
+            <w:pPr>
+              <w:rPr>
+                <w:rFonts w:ascii="Calibri" w:eastAsia="Times New Roman" w:hAnsi="Calibri" w:cs="Calibri"/>
+                <w:color w:val="000000"/>
+              </w:rPr>
+            </w:pPr>
+            <w:r>
+              <w:rPr>
+                <w:rFonts w:ascii="Calibri" w:eastAsia="Times New Roman" w:hAnsi="Calibri" w:cs="Calibri"/>
+                <w:color w:val="000000"/>
+              </w:rPr>
+              <w:t>Country</w:t>
+            </w:r>
+          </w:p>
+        </w:tc>
+        <w:tc>
+          <w:tcPr>
+            <w:tcW w:w="2760" w:type="dxa"/>
+            <w:tcBorders>
+              <w:top w:val="nil"/>
+              <w:left w:val="nil"/>
+              <w:bottom w:val="single" w:sz="4" w:space="0" w:color="auto"/>
+              <w:right w:val="single" w:sz="4" w:space="0" w:color="auto"/>
+            </w:tcBorders>
+            <w:shd w:val="clear" w:color="auto" w:fill="auto"/>
+            <w:noWrap/>
+            <w:vAlign w:val="bottom"/>
+            <w:hideMark/>
+          </w:tcPr>
+          <w:p>
+            <w:pPr>
+              <w:rPr>
+                <w:rFonts w:ascii="Calibri" w:eastAsia="Times New Roman" w:hAnsi="Calibri" w:cs="Calibri"/>
+                <w:color w:val="000000"/>
+              </w:rPr>
+            </w:pPr>
+            <w:r>
+              <w:rPr>
+                <w:rFonts w:ascii="Calibri" w:eastAsia="Times New Roman" w:hAnsi="Calibri" w:cs="Calibri"/>
+                <w:color w:val="000000"/>
+              </w:rPr>
+              <w:t>World Bank &amp; Our World in Data</w:t>
+            </w:r>
+          </w:p>
+        </w:tc>
+      </w:tr>
+      <w:tr>
+        <w:trPr>
+          <w:trHeight w:val="268"/>
+        </w:trPr>
+        <w:tc>
+          <w:tcPr>
+            <w:tcW w:w="1232" w:type="dxa"/>
+            <w:tcBorders>
+              <w:top w:val="nil"/>
+              <w:left w:val="single" w:sz="4" w:space="0" w:color="auto"/>
+              <w:bottom w:val="single" w:sz="4" w:space="0" w:color="auto"/>
+              <w:right w:val="single" w:sz="4" w:space="0" w:color="auto"/>
+            </w:tcBorders>
+            <w:shd w:val="clear" w:color="auto" w:fill="auto"/>
+            <w:noWrap/>
+            <w:vAlign w:val="bottom"/>
+            <w:hideMark/>
+          </w:tcPr>
+          <w:p>
+            <w:pPr>
+              <w:rPr>
+                <w:rFonts w:ascii="Calibri" w:eastAsia="Times New Roman" w:hAnsi="Calibri" w:cs="Calibri"/>
+                <w:color w:val="000000"/>
+              </w:rPr>
+            </w:pPr>
+            <w:r>
+              <w:rPr>
+                <w:rFonts w:ascii="Calibri" w:eastAsia="Times New Roman" w:hAnsi="Calibri" w:cs="Calibri"/>
+                <w:color w:val="000000"/>
+              </w:rPr>
+              <w:t>year</w:t>
+            </w:r>
+          </w:p>
+        </w:tc>
+        <w:tc>
+          <w:tcPr>
+            <w:tcW w:w="4931" w:type="dxa"/>
+            <w:tcBorders>
+              <w:top w:val="nil"/>
+              <w:left w:val="nil"/>
+              <w:bottom w:val="single" w:sz="4" w:space="0" w:color="auto"/>
+              <w:right w:val="single" w:sz="4" w:space="0" w:color="auto"/>
+            </w:tcBorders>
+            <w:shd w:val="clear" w:color="auto" w:fill="auto"/>
+            <w:noWrap/>
+            <w:vAlign w:val="bottom"/>
+            <w:hideMark/>
+          </w:tcPr>
+          <w:p>
+            <w:pPr>
+              <w:rPr>
+                <w:rFonts w:ascii="Calibri" w:eastAsia="Times New Roman" w:hAnsi="Calibri" w:cs="Calibri"/>
+                <w:color w:val="000000"/>
+              </w:rPr>
+            </w:pPr>
+            <w:r>
+              <w:rPr>
+                <w:rFonts w:ascii="Calibri" w:eastAsia="Times New Roman" w:hAnsi="Calibri" w:cs="Calibri"/>
+                <w:color w:val="000000"/>
+              </w:rPr>
+              <w:t>Year of observation</w:t>
+            </w:r>
+          </w:p>
+        </w:tc>
+        <w:tc>
+          <w:tcPr>
+            <w:tcW w:w="2760" w:type="dxa"/>
+            <w:tcBorders>
+              <w:top w:val="nil"/>
+              <w:left w:val="nil"/>
+              <w:bottom w:val="single" w:sz="4" w:space="0" w:color="auto"/>
+              <w:right w:val="single" w:sz="4" w:space="0" w:color="auto"/>
+            </w:tcBorders>
+            <w:shd w:val="clear" w:color="auto" w:fill="auto"/>
+            <w:noWrap/>
+            <w:vAlign w:val="bottom"/>
+            <w:hideMark/>
+          </w:tcPr>
+          <w:p>
+            <w:pPr>
+              <w:rPr>
+                <w:rFonts w:ascii="Calibri" w:eastAsia="Times New Roman" w:hAnsi="Calibri" w:cs="Calibri"/>
+                <w:color w:val="000000"/>
+              </w:rPr>
+            </w:pPr>
+            <w:r>
+              <w:rPr>
+                <w:rFonts w:ascii="Calibri" w:eastAsia="Times New Roman" w:hAnsi="Calibri" w:cs="Calibri"/>
+                <w:color w:val="000000"/>
+              </w:rPr>
+              <w:t>World Bank &amp; Our World in Data</w:t>
+            </w:r>
+          </w:p>
+        </w:tc>
+      </w:tr>
+      <w:tr>
+        <w:trPr>
+          <w:trHeight w:val="268"/>
+        </w:trPr>
+        <w:tc>
+          <w:tcPr>
+            <w:tcW w:w="1232" w:type="dxa"/>
+            <w:tcBorders>
+              <w:top w:val="nil"/>
+              <w:left w:val="single" w:sz="4" w:space="0" w:color="auto"/>
+              <w:bottom w:val="single" w:sz="4" w:space="0" w:color="auto"/>
+              <w:right w:val="single" w:sz="4" w:space="0" w:color="auto"/>
+            </w:tcBorders>
+            <w:shd w:val="clear" w:color="auto" w:fill="auto"/>
+            <w:noWrap/>
+            <w:vAlign w:val="bottom"/>
+            <w:hideMark/>
+          </w:tcPr>
+          <w:p>
+            <w:pPr>
+              <w:rPr>
+                <w:rFonts w:ascii="Calibri" w:eastAsia="Times New Roman" w:hAnsi="Calibri" w:cs="Calibri"/>
+                <w:color w:val="000000"/>
+              </w:rPr>
+            </w:pPr>
+            <w:r>
+              <w:rPr>
+                <w:rFonts w:ascii="Calibri" w:eastAsia="Times New Roman" w:hAnsi="Calibri" w:cs="Calibri"/>
+                <w:color w:val="000000"/>
+              </w:rPr>
+              <w:t>pct_65</w:t>
+            </w:r>
+          </w:p>
+        </w:tc>
+        <w:tc>
+          <w:tcPr>
+            <w:tcW w:w="4931" w:type="dxa"/>
+            <w:tcBorders>
+              <w:top w:val="nil"/>
+              <w:left w:val="nil"/>
+              <w:bottom w:val="single" w:sz="4" w:space="0" w:color="auto"/>
+              <w:right w:val="single" w:sz="4" w:space="0" w:color="auto"/>
+            </w:tcBorders>
+            <w:shd w:val="clear" w:color="auto" w:fill="auto"/>
+            <w:noWrap/>
+            <w:vAlign w:val="bottom"/>
+            <w:hideMark/>
+          </w:tcPr>
+          <w:p>
+            <w:pPr>
+              <w:rPr>
+                <w:rFonts w:ascii="Calibri" w:eastAsia="Times New Roman" w:hAnsi="Calibri" w:cs="Calibri"/>
+                <w:color w:val="000000"/>
+              </w:rPr>
+            </w:pPr>
+            <w:r>
+              <w:rPr>
+                <w:rFonts w:ascii="Calibri" w:eastAsia="Times New Roman" w:hAnsi="Calibri" w:cs="Calibri"/>
+                <w:color w:val="000000"/>
+              </w:rPr>
+              <w:t>Population ages 65 and above (% of total population)</w:t>
+            </w:r>
+          </w:p>
+        </w:tc>
+        <w:tc>
+          <w:tcPr>
+            <w:tcW w:w="2760" w:type="dxa"/>
+            <w:tcBorders>
+              <w:top w:val="nil"/>
+              <w:left w:val="nil"/>
+              <w:bottom w:val="single" w:sz="4" w:space="0" w:color="auto"/>
+              <w:right w:val="single" w:sz="4" w:space="0" w:color="auto"/>
+            </w:tcBorders>
+            <w:shd w:val="clear" w:color="auto" w:fill="auto"/>
+            <w:noWrap/>
+            <w:vAlign w:val="bottom"/>
+            <w:hideMark/>
+          </w:tcPr>
+          <w:p>
+            <w:pPr>
+              <w:rPr>
+                <w:rFonts w:ascii="Calibri" w:eastAsia="Times New Roman" w:hAnsi="Calibri" w:cs="Calibri"/>
+                <w:color w:val="000000"/>
+              </w:rPr>
+            </w:pPr>
+            <w:r>
+              <w:rPr>
+                <w:rFonts w:ascii="Calibri" w:eastAsia="Times New Roman" w:hAnsi="Calibri" w:cs="Calibri"/>
+                <w:color w:val="000000"/>
+              </w:rPr>
+              <w:t>World Bank</w:t>
+            </w:r>
+          </w:p>
+        </w:tc>
+      </w:tr>
+      <w:tr>
+        <w:trPr>
+          <w:trHeight w:val="268"/>
+        </w:trPr>
+        <w:tc>
+          <w:tcPr>
+            <w:tcW w:w="1232" w:type="dxa"/>
+            <w:tcBorders>
+              <w:top w:val="nil"/>
+              <w:left w:val="single" w:sz="4" w:space="0" w:color="auto"/>
+              <w:bottom w:val="single" w:sz="4" w:space="0" w:color="auto"/>
+              <w:right w:val="single" w:sz="4" w:space="0" w:color="auto"/>
+            </w:tcBorders>
+            <w:shd w:val="clear" w:color="auto" w:fill="auto"/>
+            <w:noWrap/>
+            <w:vAlign w:val="bottom"/>
+            <w:hideMark/>
+          </w:tcPr>
+          <w:p>
+            <w:pPr>
+              <w:rPr>
+                <w:rFonts w:ascii="Calibri" w:eastAsia="Times New Roman" w:hAnsi="Calibri" w:cs="Calibri"/>
+                <w:color w:val="000000"/>
+              </w:rPr>
+            </w:pPr>
+            <w:r>
+              <w:rPr>
+                <w:rFonts w:ascii="Calibri" w:eastAsia="Times New Roman" w:hAnsi="Calibri" w:cs="Calibri"/>
+                <w:color w:val="000000"/>
+              </w:rPr>
+              <w:t>fert_rate</w:t>
+            </w:r>
+          </w:p>
+        </w:tc>
+        <w:tc>
+          <w:tcPr>
+            <w:tcW w:w="4931" w:type="dxa"/>
+            <w:tcBorders>
+              <w:top w:val="nil"/>
+              <w:left w:val="nil"/>
+              <w:bottom w:val="single" w:sz="4" w:space="0" w:color="auto"/>
+              <w:right w:val="single" w:sz="4" w:space="0" w:color="auto"/>
+            </w:tcBorders>
+            <w:shd w:val="clear" w:color="auto" w:fill="auto"/>
+            <w:noWrap/>
+            <w:vAlign w:val="bottom"/>
+            <w:hideMark/>
+          </w:tcPr>
+          <w:p>
+            <w:pPr>
+              <w:rPr>
+                <w:rFonts w:ascii="Calibri" w:eastAsia="Times New Roman" w:hAnsi="Calibri" w:cs="Calibri"/>
+                <w:color w:val="000000"/>
+              </w:rPr>
+            </w:pPr>
+            <w:r>
+              <w:rPr>
+                <w:rFonts w:ascii="Calibri" w:eastAsia="Times New Roman" w:hAnsi="Calibri" w:cs="Calibri"/>
+                <w:color w:val="000000"/>
+              </w:rPr>
+              <w:t>Fertility rate, total (births per woman)</w:t>
+            </w:r>
+          </w:p>
+        </w:tc>
+        <w:tc>
+          <w:tcPr>
+            <w:tcW w:w="2760" w:type="dxa"/>
+            <w:tcBorders>
+              <w:top w:val="nil"/>
+              <w:left w:val="nil"/>
+              <w:bottom w:val="single" w:sz="4" w:space="0" w:color="auto"/>
+              <w:right w:val="single" w:sz="4" w:space="0" w:color="auto"/>
+            </w:tcBorders>
+            <w:shd w:val="clear" w:color="auto" w:fill="auto"/>
+            <w:noWrap/>
+            <w:vAlign w:val="bottom"/>
+            <w:hideMark/>
+          </w:tcPr>
+          <w:p>
+            <w:pPr>
+              <w:rPr>
+                <w:rFonts w:ascii="Calibri" w:eastAsia="Times New Roman" w:hAnsi="Calibri" w:cs="Calibri"/>
+                <w:color w:val="000000"/>
+              </w:rPr>
+            </w:pPr>
+            <w:r>
+              <w:rPr>
+                <w:rFonts w:ascii="Calibri" w:eastAsia="Times New Roman" w:hAnsi="Calibri" w:cs="Calibri"/>
+                <w:color w:val="000000"/>
+              </w:rPr>
+              <w:t>World Bank</w:t>
+            </w:r>
+          </w:p>
+        </w:tc>
+      </w:tr>
+      <w:tr>
+        <w:trPr>
+          <w:trHeight w:val="268"/>
+        </w:trPr>
+        <w:tc>
+          <w:tcPr>
+            <w:tcW w:w="1232" w:type="dxa"/>
+            <w:tcBorders>
+              <w:top w:val="nil"/>
+              <w:left w:val="single" w:sz="4" w:space="0" w:color="auto"/>
+              <w:bottom w:val="single" w:sz="4" w:space="0" w:color="auto"/>
+              <w:right w:val="single" w:sz="4" w:space="0" w:color="auto"/>
+            </w:tcBorders>
+            <w:shd w:val="clear" w:color="auto" w:fill="auto"/>
+            <w:noWrap/>
+            <w:vAlign w:val="bottom"/>
+            <w:hideMark/>
+          </w:tcPr>
+          <w:p>
+            <w:pPr>
+              <w:rPr>
+                <w:rFonts w:ascii="Calibri" w:eastAsia="Times New Roman" w:hAnsi="Calibri" w:cs="Calibri"/>
+                <w:color w:val="000000"/>
+              </w:rPr>
+            </w:pPr>
+            <w:r>
+              <w:rPr>
+                <w:rFonts w:ascii="Calibri" w:eastAsia="Times New Roman" w:hAnsi="Calibri" w:cs="Calibri"/>
+                <w:color w:val="000000"/>
+              </w:rPr>
+              <w:t>health_exp</w:t>
+            </w:r>
+          </w:p>
+        </w:tc>
+        <w:tc>
+          <w:tcPr>
+            <w:tcW w:w="4931" w:type="dxa"/>
+            <w:tcBorders>
+              <w:top w:val="nil"/>
+              <w:left w:val="nil"/>
+              <w:bottom w:val="single" w:sz="4" w:space="0" w:color="auto"/>
+              <w:right w:val="single" w:sz="4" w:space="0" w:color="auto"/>
+            </w:tcBorders>
+            <w:shd w:val="clear" w:color="auto" w:fill="auto"/>
+            <w:noWrap/>
+            <w:vAlign w:val="bottom"/>
+            <w:hideMark/>
+          </w:tcPr>
+          <w:p>
+            <w:pPr>
+              <w:rPr>
+                <w:rFonts w:ascii="Calibri" w:eastAsia="Times New Roman" w:hAnsi="Calibri" w:cs="Calibri"/>
+                <w:color w:val="000000"/>
+              </w:rPr>
+            </w:pPr>
+            <w:r>
+              <w:rPr>
+                <w:rFonts w:ascii="Calibri" w:eastAsia="Times New Roman" w:hAnsi="Calibri" w:cs="Calibri"/>
+                <w:color w:val="000000"/>
+              </w:rPr>
+              <w:t>Current health expenditure per capita (current US$)</w:t>
+            </w:r>
+          </w:p>
+        </w:tc>
+        <w:tc>
+          <w:tcPr>
+            <w:tcW w:w="2760" w:type="dxa"/>
+            <w:tcBorders>
+              <w:top w:val="nil"/>
+              <w:left w:val="nil"/>
+              <w:bottom w:val="single" w:sz="4" w:space="0" w:color="auto"/>
+              <w:right w:val="single" w:sz="4" w:space="0" w:color="auto"/>
+            </w:tcBorders>
+            <w:shd w:val="clear" w:color="auto" w:fill="auto"/>
+            <w:noWrap/>
+            <w:vAlign w:val="bottom"/>
+            <w:hideMark/>
+          </w:tcPr>
+          <w:p>
+            <w:pPr>
+              <w:rPr>
+                <w:rFonts w:ascii="Calibri" w:eastAsia="Times New Roman" w:hAnsi="Calibri" w:cs="Calibri"/>
+                <w:color w:val="000000"/>
+              </w:rPr>
+            </w:pPr>
+            <w:r>
+              <w:rPr>
+                <w:rFonts w:ascii="Calibri" w:eastAsia="Times New Roman" w:hAnsi="Calibri" w:cs="Calibri"/>
+                <w:color w:val="000000"/>
+              </w:rPr>
+              <w:t>World Bank</w:t>
+            </w:r>
+          </w:p>
+        </w:tc>
+      </w:tr>
+      <w:tr>
+        <w:trPr>
+          <w:trHeight w:val="268"/>
+        </w:trPr>
+        <w:tc>
+          <w:tcPr>
+            <w:tcW w:w="1232" w:type="dxa"/>
+            <w:tcBorders>
+              <w:top w:val="nil"/>
+              <w:left w:val="single" w:sz="4" w:space="0" w:color="auto"/>
+              <w:bottom w:val="single" w:sz="4" w:space="0" w:color="auto"/>
+              <w:right w:val="single" w:sz="4" w:space="0" w:color="auto"/>
+            </w:tcBorders>
+            <w:shd w:val="clear" w:color="auto" w:fill="auto"/>
+            <w:noWrap/>
+            <w:vAlign w:val="bottom"/>
+            <w:hideMark/>
+          </w:tcPr>
+          <w:p>
+            <w:pPr>
+              <w:rPr>
+                <w:rFonts w:ascii="Calibri" w:eastAsia="Times New Roman" w:hAnsi="Calibri" w:cs="Calibri"/>
+                <w:color w:val="000000"/>
+              </w:rPr>
+            </w:pPr>
+            <w:r>
+              <w:rPr>
+                <w:rFonts w:ascii="Calibri" w:eastAsia="Times New Roman" w:hAnsi="Calibri" w:cs="Calibri"/>
+                <w:color w:val="000000"/>
+              </w:rPr>
+              <w:t>lit_rate_adult</w:t>
+            </w:r>
+          </w:p>
+        </w:tc>
+        <w:tc>
+          <w:tcPr>
+            <w:tcW w:w="4931" w:type="dxa"/>
+            <w:tcBorders>
+              <w:top w:val="nil"/>
+              <w:left w:val="nil"/>
+              <w:bottom w:val="single" w:sz="4" w:space="0" w:color="auto"/>
+              <w:right w:val="single" w:sz="4" w:space="0" w:color="auto"/>
+            </w:tcBorders>
+            <w:shd w:val="clear" w:color="auto" w:fill="auto"/>
+            <w:noWrap/>
+            <w:vAlign w:val="bottom"/>
+            <w:hideMark/>
+          </w:tcPr>
+          <w:p>
+            <w:pPr>
+              <w:rPr>
+                <w:rFonts w:ascii="Calibri" w:eastAsia="Times New Roman" w:hAnsi="Calibri" w:cs="Calibri"/>
+                <w:color w:val="000000"/>
+              </w:rPr>
+            </w:pPr>
+            <w:r>
+              <w:rPr>
+                <w:rFonts w:ascii="Calibri" w:eastAsia="Times New Roman" w:hAnsi="Calibri" w:cs="Calibri"/>
+                <w:color w:val="000000"/>
+              </w:rPr>
+              <w:t>Literacy rate, adult total (% of people ages 15 and above)</w:t>
+            </w:r>
+          </w:p>
+        </w:tc>
+        <w:tc>
+          <w:tcPr>
+            <w:tcW w:w="2760" w:type="dxa"/>
+            <w:tcBorders>
+              <w:top w:val="nil"/>
+              <w:left w:val="nil"/>
+              <w:bottom w:val="single" w:sz="4" w:space="0" w:color="auto"/>
+              <w:right w:val="single" w:sz="4" w:space="0" w:color="auto"/>
+            </w:tcBorders>
+            <w:shd w:val="clear" w:color="auto" w:fill="auto"/>
+            <w:noWrap/>
+            <w:vAlign w:val="bottom"/>
+            <w:hideMark/>
+          </w:tcPr>
+          <w:p>
+            <w:pPr>
+              <w:rPr>
+                <w:rFonts w:ascii="Calibri" w:eastAsia="Times New Roman" w:hAnsi="Calibri" w:cs="Calibri"/>
+                <w:color w:val="000000"/>
+              </w:rPr>
+            </w:pPr>
+            <w:r>
+              <w:rPr>
+                <w:rFonts w:ascii="Calibri" w:eastAsia="Times New Roman" w:hAnsi="Calibri" w:cs="Calibri"/>
+                <w:color w:val="000000"/>
+              </w:rPr>
+              <w:t>World Bank</w:t>
+            </w:r>
+          </w:p>
+        </w:tc>
+      </w:tr>
+      <w:tr>
+        <w:trPr>
+          <w:trHeight w:val="268"/>
+        </w:trPr>
+        <w:tc>
+          <w:tcPr>
+            <w:tcW w:w="1232" w:type="dxa"/>
+            <w:tcBorders>
+              <w:top w:val="nil"/>
+              <w:left w:val="single" w:sz="4" w:space="0" w:color="auto"/>
+              <w:bottom w:val="single" w:sz="4" w:space="0" w:color="auto"/>
+              <w:right w:val="single" w:sz="4" w:space="0" w:color="auto"/>
+            </w:tcBorders>
+            <w:shd w:val="clear" w:color="auto" w:fill="auto"/>
+            <w:noWrap/>
+            <w:vAlign w:val="bottom"/>
+            <w:hideMark/>
+          </w:tcPr>
+          <w:p>
+            <w:pPr>
+              <w:rPr>
+                <w:rFonts w:ascii="Calibri" w:eastAsia="Times New Roman" w:hAnsi="Calibri" w:cs="Calibri"/>
+                <w:color w:val="000000"/>
+              </w:rPr>
+            </w:pPr>
+            <w:r>
+              <w:rPr>
+                <w:rFonts w:ascii="Calibri" w:eastAsia="Times New Roman" w:hAnsi="Calibri" w:cs="Calibri"/>
+                <w:color w:val="000000"/>
+              </w:rPr>
+              <w:t>pct_rural</w:t>
+            </w:r>
+          </w:p>
+        </w:tc>
+        <w:tc>
+          <w:tcPr>
+            <w:tcW w:w="4931" w:type="dxa"/>
+            <w:tcBorders>
+              <w:top w:val="nil"/>
+              <w:left w:val="nil"/>
+              <w:bottom w:val="single" w:sz="4" w:space="0" w:color="auto"/>
+              <w:right w:val="single" w:sz="4" w:space="0" w:color="auto"/>
+            </w:tcBorders>
+            <w:shd w:val="clear" w:color="auto" w:fill="auto"/>
+            <w:noWrap/>
+            <w:vAlign w:val="bottom"/>
+            <w:hideMark/>
+          </w:tcPr>
+          <w:p>
+            <w:pPr>
+              <w:rPr>
+                <w:rFonts w:ascii="Calibri" w:eastAsia="Times New Roman" w:hAnsi="Calibri" w:cs="Calibri"/>
+                <w:color w:val="000000"/>
+              </w:rPr>
+            </w:pPr>
+            <w:r>
+              <w:rPr>
+                <w:rFonts w:ascii="Calibri" w:eastAsia="Times New Roman" w:hAnsi="Calibri" w:cs="Calibri"/>
+                <w:color w:val="000000"/>
+              </w:rPr>
+              <w:t>Rural population (% of total population)</w:t>
+            </w:r>
+          </w:p>
+        </w:tc>
+        <w:tc>
+          <w:tcPr>
+            <w:tcW w:w="2760" w:type="dxa"/>
+            <w:tcBorders>
+              <w:top w:val="nil"/>
+              <w:left w:val="nil"/>
+              <w:bottom w:val="single" w:sz="4" w:space="0" w:color="auto"/>
+              <w:right w:val="single" w:sz="4" w:space="0" w:color="auto"/>
+            </w:tcBorders>
+            <w:shd w:val="clear" w:color="auto" w:fill="auto"/>
+            <w:noWrap/>
+            <w:vAlign w:val="bottom"/>
+            <w:hideMark/>
+          </w:tcPr>
+          <w:p>
+            <w:pPr>
+              <w:rPr>
+                <w:rFonts w:ascii="Calibri" w:eastAsia="Times New Roman" w:hAnsi="Calibri" w:cs="Calibri"/>
+                <w:color w:val="000000"/>
+              </w:rPr>
+            </w:pPr>
+            <w:r>
+              <w:rPr>
+                <w:rFonts w:ascii="Calibri" w:eastAsia="Times New Roman" w:hAnsi="Calibri" w:cs="Calibri"/>
+                <w:color w:val="000000"/>
+              </w:rPr>
+              <w:t>World Bank</w:t>
+            </w:r>
+          </w:p>
+        </w:tc>
+      </w:tr>
+      <w:tr>
+        <w:trPr>
+          <w:trHeight w:val="268"/>
+        </w:trPr>
+        <w:tc>
+          <w:tcPr>
+            <w:tcW w:w="1232" w:type="dxa"/>
+            <w:tcBorders>
+              <w:top w:val="nil"/>
+              <w:left w:val="single" w:sz="4" w:space="0" w:color="auto"/>
+              <w:bottom w:val="single" w:sz="4" w:space="0" w:color="auto"/>
+              <w:right w:val="single" w:sz="4" w:space="0" w:color="auto"/>
+            </w:tcBorders>
+            <w:shd w:val="clear" w:color="auto" w:fill="auto"/>
+            <w:noWrap/>
+            <w:vAlign w:val="bottom"/>
+            <w:hideMark/>
+          </w:tcPr>
+          <w:p>
+            <w:pPr>
+              <w:rPr>
+                <w:rFonts w:ascii="Calibri" w:eastAsia="Times New Roman" w:hAnsi="Calibri" w:cs="Calibri"/>
+                <w:color w:val="000000"/>
+              </w:rPr>
+            </w:pPr>
+            <w:r>
+              <w:rPr>
+                <w:rFonts w:ascii="Calibri" w:eastAsia="Times New Roman" w:hAnsi="Calibri" w:cs="Calibri"/>
+                <w:color w:val="000000"/>
+              </w:rPr>
+              <w:t>pct_unemp</w:t>
+            </w:r>
+          </w:p>
+        </w:tc>
+        <w:tc>
+          <w:tcPr>
+            <w:tcW w:w="4931" w:type="dxa"/>
+            <w:tcBorders>
+              <w:top w:val="nil"/>
+              <w:left w:val="nil"/>
+              <w:bottom w:val="single" w:sz="4" w:space="0" w:color="auto"/>
+              <w:right w:val="single" w:sz="4" w:space="0" w:color="auto"/>
+            </w:tcBorders>
+            <w:shd w:val="clear" w:color="auto" w:fill="auto"/>
+            <w:noWrap/>
+            <w:vAlign w:val="bottom"/>
+            <w:hideMark/>
+          </w:tcPr>
+          <w:p>
+            <w:pPr>
+              <w:rPr>
+                <w:rFonts w:ascii="Calibri" w:eastAsia="Times New Roman" w:hAnsi="Calibri" w:cs="Calibri"/>
+                <w:color w:val="000000"/>
+              </w:rPr>
+            </w:pPr>
+            <w:r>
+              <w:rPr>
+                <w:rFonts w:ascii="Calibri" w:eastAsia="Times New Roman" w:hAnsi="Calibri" w:cs="Calibri"/>
+                <w:color w:val="000000"/>
+              </w:rPr>
+              <w:t>Unemployment, total (% of total labor force) (modeled ILO estimate)</w:t>
+            </w:r>
+          </w:p>
+        </w:tc>
+        <w:tc>
+          <w:tcPr>
+            <w:tcW w:w="2760" w:type="dxa"/>
+            <w:tcBorders>
+              <w:top w:val="nil"/>
+              <w:left w:val="nil"/>
+              <w:bottom w:val="single" w:sz="4" w:space="0" w:color="auto"/>
+              <w:right w:val="single" w:sz="4" w:space="0" w:color="auto"/>
+            </w:tcBorders>
+            <w:shd w:val="clear" w:color="auto" w:fill="auto"/>
+            <w:noWrap/>
+            <w:vAlign w:val="bottom"/>
+            <w:hideMark/>
+          </w:tcPr>
+          <w:p>
+            <w:pPr>
+              <w:rPr>
+                <w:rFonts w:ascii="Calibri" w:eastAsia="Times New Roman" w:hAnsi="Calibri" w:cs="Calibri"/>
+                <w:color w:val="000000"/>
+              </w:rPr>
+            </w:pPr>
+            <w:r>
+              <w:rPr>
+                <w:rFonts w:ascii="Calibri" w:eastAsia="Times New Roman" w:hAnsi="Calibri" w:cs="Calibri"/>
+                <w:color w:val="000000"/>
+              </w:rPr>
+              <w:t>World Bank</w:t>
+            </w:r>
+          </w:p>
+        </w:tc>
+      </w:tr>
+      <w:tr>
+        <w:trPr>
+          <w:trHeight w:val="268"/>
+        </w:trPr>
+        <w:tc>
+          <w:tcPr>
+            <w:tcW w:w="1232" w:type="dxa"/>
+            <w:tcBorders>
+              <w:top w:val="nil"/>
+              <w:left w:val="single" w:sz="4" w:space="0" w:color="auto"/>
+              <w:bottom w:val="single" w:sz="4" w:space="0" w:color="auto"/>
+              <w:right w:val="single" w:sz="4" w:space="0" w:color="auto"/>
+            </w:tcBorders>
+            <w:shd w:val="clear" w:color="auto" w:fill="auto"/>
+            <w:noWrap/>
+            <w:vAlign w:val="bottom"/>
+            <w:hideMark/>
+          </w:tcPr>
+          <w:p>
+            <w:pPr>
+              <w:rPr>
+                <w:rFonts w:ascii="Calibri" w:eastAsia="Times New Roman" w:hAnsi="Calibri" w:cs="Calibri"/>
+                <w:color w:val="000000"/>
+              </w:rPr>
+            </w:pPr>
+            <w:r>
+              <w:rPr>
+                <w:rFonts w:ascii="Calibri" w:eastAsia="Times New Roman" w:hAnsi="Calibri" w:cs="Calibri"/>
+                <w:color w:val="000000"/>
+              </w:rPr>
+              <w:t>pct_mdisorder</w:t>
+            </w:r>
+          </w:p>
+        </w:tc>
+        <w:tc>
+          <w:tcPr>
+            <w:tcW w:w="4931" w:type="dxa"/>
+            <w:tcBorders>
+              <w:top w:val="nil"/>
+              <w:left w:val="nil"/>
+              <w:bottom w:val="single" w:sz="4" w:space="0" w:color="auto"/>
+              <w:right w:val="single" w:sz="4" w:space="0" w:color="auto"/>
+            </w:tcBorders>
+            <w:shd w:val="clear" w:color="auto" w:fill="auto"/>
+            <w:noWrap/>
+            <w:vAlign w:val="bottom"/>
+            <w:hideMark/>
+          </w:tcPr>
+          <w:p>
+            <w:pPr>
+              <w:rPr>
+                <w:rFonts w:ascii="Calibri" w:eastAsia="Times New Roman" w:hAnsi="Calibri" w:cs="Calibri"/>
+                <w:color w:val="000000"/>
+              </w:rPr>
+            </w:pPr>
+            <w:r>
+              <w:rPr>
+                <w:rFonts w:ascii="Calibri" w:eastAsia="Times New Roman" w:hAnsi="Calibri" w:cs="Calibri"/>
+                <w:color w:val="000000"/>
+              </w:rPr>
+              <w:t>Mental heatlth Disorder prevalence (% of total population)</w:t>
+            </w:r>
+          </w:p>
+        </w:tc>
+        <w:tc>
+          <w:tcPr>
+            <w:tcW w:w="2760" w:type="dxa"/>
+            <w:tcBorders>
+              <w:top w:val="nil"/>
+              <w:left w:val="nil"/>
+              <w:bottom w:val="single" w:sz="4" w:space="0" w:color="auto"/>
+              <w:right w:val="single" w:sz="4" w:space="0" w:color="auto"/>
+            </w:tcBorders>
+            <w:shd w:val="clear" w:color="auto" w:fill="auto"/>
+            <w:noWrap/>
+            <w:vAlign w:val="bottom"/>
+            <w:hideMark/>
+          </w:tcPr>
+          <w:p>
+            <w:pPr>
+              <w:rPr>
+                <w:rFonts w:ascii="Calibri" w:eastAsia="Times New Roman" w:hAnsi="Calibri" w:cs="Calibri"/>
+                <w:color w:val="000000"/>
+              </w:rPr>
+            </w:pPr>
+            <w:r>
+              <w:rPr>
+                <w:rFonts w:ascii="Calibri" w:eastAsia="Times New Roman" w:hAnsi="Calibri" w:cs="Calibri"/>
+                <w:color w:val="000000"/>
+              </w:rPr>
+              <w:t>Our World in Data</w:t>
+            </w:r>
+          </w:p>
+        </w:tc>
+      </w:tr>
+      <w:tr>
+        <w:trPr>
+          <w:trHeight w:val="268"/>
+        </w:trPr>
+        <w:tc>
+          <w:tcPr>
+            <w:tcW w:w="1232" w:type="dxa"/>
+            <w:tcBorders>
+              <w:top w:val="nil"/>
+              <w:left w:val="single" w:sz="4" w:space="0" w:color="auto"/>
+              <w:bottom w:val="single" w:sz="4" w:space="0" w:color="auto"/>
+              <w:right w:val="single" w:sz="4" w:space="0" w:color="auto"/>
+            </w:tcBorders>
+            <w:shd w:val="clear" w:color="auto" w:fill="auto"/>
+            <w:noWrap/>
+            <w:vAlign w:val="bottom"/>
+            <w:hideMark/>
+          </w:tcPr>
+          <w:p>
+            <w:pPr>
+              <w:rPr>
+                <w:rFonts w:ascii="Calibri" w:eastAsia="Times New Roman" w:hAnsi="Calibri" w:cs="Calibri"/>
+                <w:color w:val="000000"/>
+              </w:rPr>
+            </w:pPr>
+            <w:r>
+              <w:rPr>
+                <w:rFonts w:ascii="Calibri" w:eastAsia="Times New Roman" w:hAnsi="Calibri" w:cs="Calibri"/>
+                <w:color w:val="000000"/>
+              </w:rPr>
+              <w:t>pct_depression</w:t>
+            </w:r>
+          </w:p>
+        </w:tc>
+        <w:tc>
+          <w:tcPr>
+            <w:tcW w:w="4931" w:type="dxa"/>
+            <w:tcBorders>
+              <w:top w:val="nil"/>
+              <w:left w:val="nil"/>
+              <w:bottom w:val="single" w:sz="4" w:space="0" w:color="auto"/>
+              <w:right w:val="single" w:sz="4" w:space="0" w:color="auto"/>
+            </w:tcBorders>
+            <w:shd w:val="clear" w:color="auto" w:fill="auto"/>
+            <w:noWrap/>
+            <w:vAlign w:val="bottom"/>
+            <w:hideMark/>
+          </w:tcPr>
+          <w:p>
+            <w:pPr>
+              <w:rPr>
+                <w:rFonts w:ascii="Calibri" w:eastAsia="Times New Roman" w:hAnsi="Calibri" w:cs="Calibri"/>
+                <w:color w:val="000000"/>
+              </w:rPr>
+            </w:pPr>
+            <w:r>
+              <w:rPr>
+                <w:rFonts w:ascii="Calibri" w:eastAsia="Times New Roman" w:hAnsi="Calibri" w:cs="Calibri"/>
+                <w:color w:val="000000"/>
+              </w:rPr>
+              <w:t>Depression prevalence (% of total population)</w:t>
+            </w:r>
+          </w:p>
+        </w:tc>
+        <w:tc>
+          <w:tcPr>
+            <w:tcW w:w="2760" w:type="dxa"/>
+            <w:tcBorders>
+              <w:top w:val="nil"/>
+              <w:left w:val="nil"/>
+              <w:bottom w:val="single" w:sz="4" w:space="0" w:color="auto"/>
+              <w:right w:val="single" w:sz="4" w:space="0" w:color="auto"/>
+            </w:tcBorders>
+            <w:shd w:val="clear" w:color="auto" w:fill="auto"/>
+            <w:noWrap/>
+            <w:vAlign w:val="bottom"/>
+            <w:hideMark/>
+          </w:tcPr>
+          <w:p>
+            <w:pPr>
+              <w:rPr>
+                <w:rFonts w:ascii="Calibri" w:eastAsia="Times New Roman" w:hAnsi="Calibri" w:cs="Calibri"/>
+                <w:color w:val="000000"/>
+              </w:rPr>
+            </w:pPr>
+            <w:r>
+              <w:rPr>
+                <w:rFonts w:ascii="Calibri" w:eastAsia="Times New Roman" w:hAnsi="Calibri" w:cs="Calibri"/>
+                <w:color w:val="000000"/>
+              </w:rPr>
+              <w:t>Our World in Data</w:t>
+            </w:r>
+          </w:p>
+        </w:tc>
+      </w:tr>
+      <w:tr>
+        <w:trPr>
+          <w:trHeight w:val="268"/>
+        </w:trPr>
+        <w:tc>
+          <w:tcPr>
+            <w:tcW w:w="1232" w:type="dxa"/>
+            <w:tcBorders>
+              <w:top w:val="nil"/>
+              <w:left w:val="single" w:sz="4" w:space="0" w:color="auto"/>
+              <w:bottom w:val="single" w:sz="4" w:space="0" w:color="auto"/>
+              <w:right w:val="single" w:sz="4" w:space="0" w:color="auto"/>
+            </w:tcBorders>
+            <w:shd w:val="clear" w:color="auto" w:fill="auto"/>
+            <w:noWrap/>
+            <w:vAlign w:val="bottom"/>
+            <w:hideMark/>
+          </w:tcPr>
+          <w:p>
+            <w:pPr>
+              <w:rPr>
+                <w:rFonts w:ascii="Calibri" w:eastAsia="Times New Roman" w:hAnsi="Calibri" w:cs="Calibri"/>
+                <w:color w:val="000000"/>
+              </w:rPr>
+            </w:pPr>
+            <w:r>
+              <w:rPr>
+                <w:rFonts w:ascii="Calibri" w:eastAsia="Times New Roman" w:hAnsi="Calibri" w:cs="Calibri"/>
+                <w:color w:val="000000"/>
+              </w:rPr>
+              <w:t>pop</w:t>
+            </w:r>
+          </w:p>
+        </w:tc>
+        <w:tc>
+          <w:tcPr>
+            <w:tcW w:w="4931" w:type="dxa"/>
+            <w:tcBorders>
+              <w:top w:val="nil"/>
+              <w:left w:val="nil"/>
+              <w:bottom w:val="single" w:sz="4" w:space="0" w:color="auto"/>
+              <w:right w:val="single" w:sz="4" w:space="0" w:color="auto"/>
+            </w:tcBorders>
+            <w:shd w:val="clear" w:color="auto" w:fill="auto"/>
+            <w:noWrap/>
+            <w:vAlign w:val="bottom"/>
+            <w:hideMark/>
+          </w:tcPr>
+          <w:p>
+            <w:pPr>
+              <w:rPr>
+                <w:rFonts w:ascii="Calibri" w:eastAsia="Times New Roman" w:hAnsi="Calibri" w:cs="Calibri"/>
+                <w:color w:val="000000"/>
+              </w:rPr>
+            </w:pPr>
+            <w:r>
+              <w:rPr>
+                <w:rFonts w:ascii="Calibri" w:eastAsia="Times New Roman" w:hAnsi="Calibri" w:cs="Calibri"/>
+                <w:color w:val="000000"/>
+              </w:rPr>
+              <w:t>Total Population</w:t>
+            </w:r>
+          </w:p>
+        </w:tc>
+        <w:tc>
+          <w:tcPr>
+            <w:tcW w:w="2760" w:type="dxa"/>
+            <w:tcBorders>
+              <w:top w:val="nil"/>
+              <w:left w:val="nil"/>
+              <w:bottom w:val="single" w:sz="4" w:space="0" w:color="auto"/>
+              <w:right w:val="single" w:sz="4" w:space="0" w:color="auto"/>
+            </w:tcBorders>
+            <w:shd w:val="clear" w:color="auto" w:fill="auto"/>
+            <w:noWrap/>
+            <w:vAlign w:val="bottom"/>
+            <w:hideMark/>
+          </w:tcPr>
+          <w:p>
+            <w:pPr>
+              <w:rPr>
+                <w:rFonts w:ascii="Calibri" w:eastAsia="Times New Roman" w:hAnsi="Calibri" w:cs="Calibri"/>
+                <w:color w:val="000000"/>
+              </w:rPr>
+            </w:pPr>
+            <w:r>
+              <w:rPr>
+                <w:rFonts w:ascii="Calibri" w:eastAsia="Times New Roman" w:hAnsi="Calibri" w:cs="Calibri"/>
+                <w:color w:val="000000"/>
+              </w:rPr>
+              <w:t>World Bank</w:t>
+            </w:r>
+          </w:p>
+        </w:tc>
+      </w:tr>
+      <w:tr>
+        <w:trPr>
+          <w:trHeight w:val="268"/>
+        </w:trPr>
+        <w:tc>
+          <w:tcPr>
+            <w:tcW w:w="1232" w:type="dxa"/>
+            <w:tcBorders>
+              <w:top w:val="nil"/>
+              <w:left w:val="single" w:sz="4" w:space="0" w:color="auto"/>
+              <w:bottom w:val="single" w:sz="4" w:space="0" w:color="auto"/>
+              <w:right w:val="single" w:sz="4" w:space="0" w:color="auto"/>
+            </w:tcBorders>
+            <w:shd w:val="clear" w:color="auto" w:fill="auto"/>
+            <w:noWrap/>
+            <w:vAlign w:val="bottom"/>
+            <w:hideMark/>
+          </w:tcPr>
+          <w:p>
+            <w:pPr>
+              <w:rPr>
+                <w:rFonts w:ascii="Calibri" w:eastAsia="Times New Roman" w:hAnsi="Calibri" w:cs="Calibri"/>
+                <w:color w:val="000000"/>
+              </w:rPr>
+            </w:pPr>
+            <w:r>
+              <w:rPr>
+                <w:rFonts w:ascii="Calibri" w:eastAsia="Times New Roman" w:hAnsi="Calibri" w:cs="Calibri"/>
+                <w:color w:val="000000"/>
+              </w:rPr>
+              <w:t>share_suicide</w:t>
+            </w:r>
+          </w:p>
+        </w:tc>
+        <w:tc>
+          <w:tcPr>
+            <w:tcW w:w="4931" w:type="dxa"/>
+            <w:tcBorders>
+              <w:top w:val="nil"/>
+              <w:left w:val="nil"/>
+              <w:bottom w:val="single" w:sz="4" w:space="0" w:color="auto"/>
+              <w:right w:val="single" w:sz="4" w:space="0" w:color="auto"/>
+            </w:tcBorders>
+            <w:shd w:val="clear" w:color="auto" w:fill="auto"/>
+            <w:noWrap/>
+            <w:vAlign w:val="bottom"/>
+            <w:hideMark/>
+          </w:tcPr>
+          <w:p>
+            <w:pPr>
+              <w:rPr>
+                <w:rFonts w:ascii="Calibri" w:eastAsia="Times New Roman" w:hAnsi="Calibri" w:cs="Calibri"/>
+                <w:color w:val="000000"/>
+              </w:rPr>
+            </w:pPr>
+            <w:r>
+              <w:rPr>
+                <w:rFonts w:ascii="Calibri" w:eastAsia="Times New Roman" w:hAnsi="Calibri" w:cs="Calibri"/>
+                <w:color w:val="000000"/>
+              </w:rPr>
+              <w:t>Number of Suicides for 100,000</w:t>
+            </w:r>
+          </w:p>
+        </w:tc>
+        <w:tc>
+          <w:tcPr>
+            <w:tcW w:w="2760" w:type="dxa"/>
+            <w:tcBorders>
+              <w:top w:val="nil"/>
+              <w:left w:val="nil"/>
+              <w:bottom w:val="single" w:sz="4" w:space="0" w:color="auto"/>
+              <w:right w:val="single" w:sz="4" w:space="0" w:color="auto"/>
+            </w:tcBorders>
+            <w:shd w:val="clear" w:color="auto" w:fill="auto"/>
+            <w:noWrap/>
+            <w:vAlign w:val="bottom"/>
+            <w:hideMark/>
+          </w:tcPr>
+          <w:p>
+            <w:pPr>
+              <w:rPr>
+                <w:rFonts w:ascii="Calibri" w:eastAsia="Times New Roman" w:hAnsi="Calibri" w:cs="Calibri"/>
+                <w:color w:val="000000"/>
+              </w:rPr>
+            </w:pPr>
+            <w:r>
+              <w:rPr>
+                <w:rFonts w:ascii="Calibri" w:eastAsia="Times New Roman" w:hAnsi="Calibri" w:cs="Calibri"/>
+                <w:color w:val="000000"/>
+              </w:rPr>
+              <w:t>World Health Organization</w:t>
+            </w:r>
+          </w:p>
+        </w:tc>
+      </w:tr>
+      <w:tr>
+        <w:trPr>
+          <w:trHeight w:val="268"/>
+        </w:trPr>
+        <w:tc>
+          <w:tcPr>
+            <w:tcW w:w="1232" w:type="dxa"/>
+            <w:tcBorders>
+              <w:top w:val="nil"/>
+              <w:left w:val="single" w:sz="4" w:space="0" w:color="auto"/>
+              <w:bottom w:val="single" w:sz="4" w:space="0" w:color="auto"/>
+              <w:right w:val="single" w:sz="4" w:space="0" w:color="auto"/>
+            </w:tcBorders>
+            <w:shd w:val="clear" w:color="auto" w:fill="auto"/>
+            <w:noWrap/>
+            <w:vAlign w:val="bottom"/>
+            <w:hideMark/>
+          </w:tcPr>
+          <w:p>
+            <w:pPr>
+              <w:rPr>
+                <w:rFonts w:ascii="Calibri" w:eastAsia="Times New Roman" w:hAnsi="Calibri" w:cs="Calibri"/>
+                <w:color w:val="000000"/>
+              </w:rPr>
+            </w:pPr>
+            <w:r>
+              <w:rPr>
+                <w:rFonts w:ascii="Calibri" w:eastAsia="Times New Roman" w:hAnsi="Calibri" w:cs="Calibri"/>
+                <w:color w:val="000000"/>
+              </w:rPr>
+              <w:t>hdi</w:t>
+            </w:r>
+          </w:p>
+        </w:tc>
+        <w:tc>
+          <w:tcPr>
+            <w:tcW w:w="4931" w:type="dxa"/>
+            <w:tcBorders>
+              <w:top w:val="nil"/>
+              <w:left w:val="nil"/>
+              <w:bottom w:val="single" w:sz="4" w:space="0" w:color="auto"/>
+              <w:right w:val="single" w:sz="4" w:space="0" w:color="auto"/>
+            </w:tcBorders>
+            <w:shd w:val="clear" w:color="auto" w:fill="auto"/>
+            <w:noWrap/>
+            <w:vAlign w:val="bottom"/>
+            <w:hideMark/>
+          </w:tcPr>
+          <w:p>
+            <w:pPr>
+              <w:rPr>
+                <w:rFonts w:ascii="Calibri" w:eastAsia="Times New Roman" w:hAnsi="Calibri" w:cs="Calibri"/>
+                <w:color w:val="000000"/>
+              </w:rPr>
+            </w:pPr>
+            <w:r>
+              <w:rPr>
+                <w:rFonts w:ascii="Calibri" w:eastAsia="Times New Roman" w:hAnsi="Calibri" w:cs="Calibri"/>
+                <w:color w:val="000000"/>
+              </w:rPr>
+              <w:t>Human Development Index for year</w:t>
+            </w:r>
+          </w:p>
+        </w:tc>
+        <w:tc>
+          <w:tcPr>
+            <w:tcW w:w="2760" w:type="dxa"/>
+            <w:tcBorders>
+              <w:top w:val="nil"/>
+              <w:left w:val="nil"/>
+              <w:bottom w:val="single" w:sz="4" w:space="0" w:color="auto"/>
+              <w:right w:val="single" w:sz="4" w:space="0" w:color="auto"/>
+            </w:tcBorders>
+            <w:shd w:val="clear" w:color="auto" w:fill="auto"/>
+            <w:noWrap/>
+            <w:vAlign w:val="bottom"/>
+            <w:hideMark/>
+          </w:tcPr>
+          <w:p>
+            <w:pPr>
+              <w:rPr>
+                <w:rFonts w:ascii="Calibri" w:eastAsia="Times New Roman" w:hAnsi="Calibri" w:cs="Calibri"/>
+                <w:color w:val="000000"/>
+              </w:rPr>
+            </w:pPr>
+            <w:r>
+              <w:rPr>
+                <w:rFonts w:ascii="Calibri" w:eastAsia="Times New Roman" w:hAnsi="Calibri" w:cs="Calibri"/>
+                <w:color w:val="000000"/>
+              </w:rPr>
+              <w:t>United Nations Development Program</w:t>
+            </w:r>
+          </w:p>
+        </w:tc>
+      </w:tr>
+      <w:tr>
+        <w:trPr>
+          <w:trHeight w:val="268"/>
+        </w:trPr>
+        <w:tc>
+          <w:tcPr>
+            <w:tcW w:w="1232" w:type="dxa"/>
+            <w:tcBorders>
+              <w:top w:val="nil"/>
+              <w:left w:val="single" w:sz="4" w:space="0" w:color="auto"/>
+              <w:bottom w:val="single" w:sz="4" w:space="0" w:color="auto"/>
+              <w:right w:val="single" w:sz="4" w:space="0" w:color="auto"/>
+            </w:tcBorders>
+            <w:shd w:val="clear" w:color="auto" w:fill="auto"/>
+            <w:noWrap/>
+            <w:vAlign w:val="bottom"/>
+            <w:hideMark/>
+          </w:tcPr>
+          <w:p>
+            <w:pPr>
+              <w:rPr>
+                <w:rFonts w:ascii="Calibri" w:eastAsia="Times New Roman" w:hAnsi="Calibri" w:cs="Calibri"/>
+                <w:color w:val="000000"/>
+              </w:rPr>
+            </w:pPr>
+            <w:r>
+              <w:rPr>
+                <w:rFonts w:ascii="Calibri" w:eastAsia="Times New Roman" w:hAnsi="Calibri" w:cs="Calibri"/>
+                <w:color w:val="000000"/>
+              </w:rPr>
+              <w:t>gdp</w:t>
+            </w:r>
+          </w:p>
+        </w:tc>
+        <w:tc>
+          <w:tcPr>
+            <w:tcW w:w="4931" w:type="dxa"/>
+            <w:tcBorders>
+              <w:top w:val="nil"/>
+              <w:left w:val="nil"/>
+              <w:bottom w:val="single" w:sz="4" w:space="0" w:color="auto"/>
+              <w:right w:val="single" w:sz="4" w:space="0" w:color="auto"/>
+            </w:tcBorders>
+            <w:shd w:val="clear" w:color="auto" w:fill="auto"/>
+            <w:noWrap/>
+            <w:vAlign w:val="bottom"/>
+            <w:hideMark/>
+          </w:tcPr>
+          <w:p>
+            <w:pPr>
+              <w:rPr>
+                <w:rFonts w:ascii="Calibri" w:eastAsia="Times New Roman" w:hAnsi="Calibri" w:cs="Calibri"/>
+                <w:color w:val="000000"/>
+              </w:rPr>
+            </w:pPr>
+            <w:r>
+              <w:rPr>
+                <w:rFonts w:ascii="Calibri" w:eastAsia="Times New Roman" w:hAnsi="Calibri" w:cs="Calibri"/>
+                <w:color w:val="000000"/>
+              </w:rPr>
+              <w:t>GDP in given year ($)</w:t>
+            </w:r>
+          </w:p>
+        </w:tc>
+        <w:tc>
+          <w:tcPr>
+            <w:tcW w:w="2760" w:type="dxa"/>
+            <w:tcBorders>
+              <w:top w:val="nil"/>
+              <w:left w:val="nil"/>
+              <w:bottom w:val="single" w:sz="4" w:space="0" w:color="auto"/>
+              <w:right w:val="single" w:sz="4" w:space="0" w:color="auto"/>
+            </w:tcBorders>
+            <w:shd w:val="clear" w:color="auto" w:fill="auto"/>
+            <w:noWrap/>
+            <w:vAlign w:val="bottom"/>
+            <w:hideMark/>
+          </w:tcPr>
+          <w:p>
+            <w:pPr>
+              <w:rPr>
+                <w:rFonts w:ascii="Calibri" w:eastAsia="Times New Roman" w:hAnsi="Calibri" w:cs="Calibri"/>
+                <w:color w:val="000000"/>
+              </w:rPr>
+            </w:pPr>
+            <w:r>
+              <w:rPr>
+                <w:rFonts w:ascii="Calibri" w:eastAsia="Times New Roman" w:hAnsi="Calibri" w:cs="Calibri"/>
+                <w:color w:val="000000"/>
+              </w:rPr>
+              <w:t>World Bank</w:t>
+            </w:r>
+          </w:p>
+        </w:tc>
+      </w:tr>
+      <w:tr>
+        <w:trPr>
+          <w:trHeight w:val="268"/>
+        </w:trPr>
+        <w:tc>
+          <w:tcPr>
+            <w:tcW w:w="1232" w:type="dxa"/>
+            <w:tcBorders>
+              <w:top w:val="nil"/>
+              <w:left w:val="single" w:sz="4" w:space="0" w:color="auto"/>
+              <w:bottom w:val="single" w:sz="4" w:space="0" w:color="auto"/>
+              <w:right w:val="single" w:sz="4" w:space="0" w:color="auto"/>
+            </w:tcBorders>
+            <w:shd w:val="clear" w:color="auto" w:fill="auto"/>
+            <w:noWrap/>
+            <w:vAlign w:val="bottom"/>
+            <w:hideMark/>
+          </w:tcPr>
+          <w:p>
+            <w:pPr>
+              <w:rPr>
+                <w:rFonts w:ascii="Calibri" w:eastAsia="Times New Roman" w:hAnsi="Calibri" w:cs="Calibri"/>
+                <w:color w:val="000000"/>
+              </w:rPr>
+            </w:pPr>
+            <w:r>
+              <w:rPr>
+                <w:rFonts w:ascii="Calibri" w:eastAsia="Times New Roman" w:hAnsi="Calibri" w:cs="Calibri"/>
+                <w:color w:val="000000"/>
+              </w:rPr>
+              <w:t>gdp_capita</w:t>
+            </w:r>
+          </w:p>
+        </w:tc>
+        <w:tc>
+          <w:tcPr>
+            <w:tcW w:w="4931" w:type="dxa"/>
+            <w:tcBorders>
+              <w:top w:val="nil"/>
+              <w:left w:val="nil"/>
+              <w:bottom w:val="single" w:sz="4" w:space="0" w:color="auto"/>
+              <w:right w:val="single" w:sz="4" w:space="0" w:color="auto"/>
+            </w:tcBorders>
+            <w:shd w:val="clear" w:color="auto" w:fill="auto"/>
+            <w:noWrap/>
+            <w:vAlign w:val="bottom"/>
+            <w:hideMark/>
+          </w:tcPr>
+          <w:p>
+            <w:pPr>
+              <w:rPr>
+                <w:rFonts w:ascii="Calibri" w:eastAsia="Times New Roman" w:hAnsi="Calibri" w:cs="Calibri"/>
+                <w:color w:val="000000"/>
+              </w:rPr>
+            </w:pPr>
+            <w:r>
+              <w:rPr>
+                <w:rFonts w:ascii="Calibri" w:eastAsia="Times New Roman" w:hAnsi="Calibri" w:cs="Calibri"/>
+                <w:color w:val="000000"/>
+              </w:rPr>
+              <w:t>GDP per Capita ($)</w:t>
+            </w:r>
+          </w:p>
+        </w:tc>
+        <w:tc>
+          <w:tcPr>
+            <w:tcW w:w="2760" w:type="dxa"/>
+            <w:tcBorders>
+              <w:top w:val="nil"/>
+              <w:left w:val="nil"/>
+              <w:bottom w:val="single" w:sz="4" w:space="0" w:color="auto"/>
+              <w:right w:val="single" w:sz="4" w:space="0" w:color="auto"/>
+            </w:tcBorders>
+            <w:shd w:val="clear" w:color="auto" w:fill="auto"/>
+            <w:noWrap/>
+            <w:vAlign w:val="bottom"/>
+            <w:hideMark/>
+          </w:tcPr>
+          <w:p>
+            <w:pPr>
+              <w:rPr>
+                <w:rFonts w:ascii="Calibri" w:eastAsia="Times New Roman" w:hAnsi="Calibri" w:cs="Calibri"/>
+                <w:color w:val="000000"/>
+              </w:rPr>
+            </w:pPr>
+            <w:r>
+              <w:rPr>
+                <w:rFonts w:ascii="Calibri" w:eastAsia="Times New Roman" w:hAnsi="Calibri" w:cs="Calibri"/>
+                <w:color w:val="000000"/>
+              </w:rPr>
+              <w:t>World Bank</w:t>
+            </w:r>
+          </w:p>
+        </w:tc>
+      </w:tr>
+      <w:tr>
+        <w:trPr>
+          <w:trHeight w:val="268"/>
+        </w:trPr>
+        <w:tc>
+          <w:tcPr>
+            <w:tcW w:w="1232" w:type="dxa"/>
+            <w:tcBorders>
+              <w:top w:val="nil"/>
+              <w:left w:val="single" w:sz="4" w:space="0" w:color="auto"/>
+              <w:bottom w:val="single" w:sz="4" w:space="0" w:color="auto"/>
+              <w:right w:val="single" w:sz="4" w:space="0" w:color="auto"/>
+            </w:tcBorders>
+            <w:shd w:val="clear" w:color="auto" w:fill="auto"/>
+            <w:noWrap/>
+            <w:vAlign w:val="bottom"/>
+            <w:hideMark/>
+          </w:tcPr>
+          <w:p>
+            <w:pPr>
+              <w:rPr>
+                <w:rFonts w:ascii="Calibri" w:eastAsia="Times New Roman" w:hAnsi="Calibri" w:cs="Calibri"/>
+                <w:color w:val="000000"/>
+              </w:rPr>
+            </w:pPr>
+            <w:r>
+              <w:rPr>
+                <w:rFonts w:ascii="Calibri" w:eastAsia="Times New Roman" w:hAnsi="Calibri" w:cs="Calibri"/>
+                <w:color w:val="000000"/>
+              </w:rPr>
+              <w:t>sex</w:t>
+            </w:r>
+          </w:p>
+        </w:tc>
+        <w:tc>
+          <w:tcPr>
+            <w:tcW w:w="4931" w:type="dxa"/>
+            <w:tcBorders>
+              <w:top w:val="nil"/>
+              <w:left w:val="nil"/>
+              <w:bottom w:val="single" w:sz="4" w:space="0" w:color="auto"/>
+              <w:right w:val="single" w:sz="4" w:space="0" w:color="auto"/>
+            </w:tcBorders>
+            <w:shd w:val="clear" w:color="auto" w:fill="auto"/>
+            <w:noWrap/>
+            <w:vAlign w:val="bottom"/>
+            <w:hideMark/>
+          </w:tcPr>
+          <w:p>
+            <w:pPr>
+              <w:rPr>
+                <w:rFonts w:ascii="Calibri" w:eastAsia="Times New Roman" w:hAnsi="Calibri" w:cs="Calibri"/>
+                <w:color w:val="000000"/>
+              </w:rPr>
+            </w:pPr>
+            <w:r>
+              <w:rPr>
+                <w:rFonts w:ascii="Calibri" w:eastAsia="Times New Roman" w:hAnsi="Calibri" w:cs="Calibri"/>
+                <w:color w:val="000000"/>
+              </w:rPr>
+              <w:t>Gender</w:t>
+            </w:r>
+          </w:p>
+        </w:tc>
+        <w:tc>
+          <w:tcPr>
+            <w:tcW w:w="2760" w:type="dxa"/>
+            <w:tcBorders>
+              <w:top w:val="nil"/>
+              <w:left w:val="nil"/>
+              <w:bottom w:val="single" w:sz="4" w:space="0" w:color="auto"/>
+              <w:right w:val="single" w:sz="4" w:space="0" w:color="auto"/>
+            </w:tcBorders>
+            <w:shd w:val="clear" w:color="auto" w:fill="auto"/>
+            <w:noWrap/>
+            <w:vAlign w:val="bottom"/>
+            <w:hideMark/>
+          </w:tcPr>
+          <w:p>
+            <w:pPr>
+              <w:rPr>
+                <w:rFonts w:ascii="Calibri" w:eastAsia="Times New Roman" w:hAnsi="Calibri" w:cs="Calibri"/>
+                <w:color w:val="000000"/>
+              </w:rPr>
+            </w:pPr>
+            <w:r>
+              <w:rPr>
+                <w:rFonts w:ascii="Calibri" w:eastAsia="Times New Roman" w:hAnsi="Calibri" w:cs="Calibri"/>
+                <w:color w:val="000000"/>
+              </w:rPr>
+              <w:t>World Bank</w:t>
+            </w:r>
+          </w:p>
+        </w:tc>
+      </w:tr>
+      <w:tr>
+        <w:trPr>
+          <w:trHeight w:val="268"/>
+        </w:trPr>
+        <w:tc>
+          <w:tcPr>
+            <w:tcW w:w="1232" w:type="dxa"/>
+            <w:tcBorders>
+              <w:top w:val="nil"/>
+              <w:left w:val="single" w:sz="4" w:space="0" w:color="auto"/>
+              <w:bottom w:val="single" w:sz="4" w:space="0" w:color="auto"/>
+              <w:right w:val="single" w:sz="4" w:space="0" w:color="auto"/>
+            </w:tcBorders>
+            <w:shd w:val="clear" w:color="auto" w:fill="auto"/>
+            <w:noWrap/>
+            <w:vAlign w:val="bottom"/>
+            <w:hideMark/>
+          </w:tcPr>
+          <w:p>
+            <w:pPr>
+              <w:rPr>
+                <w:rFonts w:ascii="Calibri" w:eastAsia="Times New Roman" w:hAnsi="Calibri" w:cs="Calibri"/>
+                <w:color w:val="000000"/>
+              </w:rPr>
+            </w:pPr>
+            <w:r>
+              <w:rPr>
+                <w:rFonts w:ascii="Calibri" w:eastAsia="Times New Roman" w:hAnsi="Calibri" w:cs="Calibri"/>
+                <w:color w:val="000000"/>
+              </w:rPr>
+              <w:t>age</w:t>
+            </w:r>
+          </w:p>
+        </w:tc>
+        <w:tc>
+          <w:tcPr>
+            <w:tcW w:w="4931" w:type="dxa"/>
+            <w:tcBorders>
+              <w:top w:val="nil"/>
+              <w:left w:val="nil"/>
+              <w:bottom w:val="single" w:sz="4" w:space="0" w:color="auto"/>
+              <w:right w:val="single" w:sz="4" w:space="0" w:color="auto"/>
+            </w:tcBorders>
+            <w:shd w:val="clear" w:color="auto" w:fill="auto"/>
+            <w:noWrap/>
+            <w:vAlign w:val="bottom"/>
+            <w:hideMark/>
+          </w:tcPr>
+          <w:p>
+            <w:pPr>
+              <w:rPr>
+                <w:rFonts w:ascii="Calibri" w:eastAsia="Times New Roman" w:hAnsi="Calibri" w:cs="Calibri"/>
+                <w:color w:val="000000"/>
+              </w:rPr>
+            </w:pPr>
+            <w:r>
+              <w:rPr>
+                <w:rFonts w:ascii="Calibri" w:eastAsia="Times New Roman" w:hAnsi="Calibri" w:cs="Calibri"/>
+                <w:color w:val="000000"/>
+              </w:rPr>
+              <w:t>Age</w:t>
+            </w:r>
+          </w:p>
+        </w:tc>
+        <w:tc>
+          <w:tcPr>
+            <w:tcW w:w="2760" w:type="dxa"/>
+            <w:tcBorders>
+              <w:top w:val="nil"/>
+              <w:left w:val="nil"/>
+              <w:bottom w:val="single" w:sz="4" w:space="0" w:color="auto"/>
+              <w:right w:val="single" w:sz="4" w:space="0" w:color="auto"/>
+            </w:tcBorders>
+            <w:shd w:val="clear" w:color="auto" w:fill="auto"/>
+            <w:noWrap/>
+            <w:vAlign w:val="bottom"/>
+            <w:hideMark/>
+          </w:tcPr>
+          <w:p>
+            <w:pPr>
+              <w:rPr>
+                <w:rFonts w:ascii="Calibri" w:eastAsia="Times New Roman" w:hAnsi="Calibri" w:cs="Calibri"/>
+                <w:color w:val="000000"/>
+              </w:rPr>
+            </w:pPr>
+            <w:r>
+              <w:rPr>
+                <w:rFonts w:ascii="Calibri" w:eastAsia="Times New Roman" w:hAnsi="Calibri" w:cs="Calibri"/>
+                <w:color w:val="000000"/>
+              </w:rPr>
+              <w:t>World Bank</w:t>
+            </w:r>
+          </w:p>
+        </w:tc>
+      </w:tr>
+    </w:tbl>
     <w:p>
       <w:pPr>
         <w:rPr>
@@ -36,62 +1769,6 @@
           <w:u w:val="single"/>
         </w:rPr>
       </w:pPr>
-      <w:r>
-        <w:rPr>
-          <w:b/>
-          <w:bCs/>
-          <w:noProof/>
-          <w:u w:val="single"/>
-        </w:rPr>
-        <w:drawing>
-          <wp:inline distT="0" distB="0" distL="0" distR="0" wp14:anchorId="24F8C37F" wp14:editId="0D8CC88E">
-            <wp:extent cx="5943600" cy="2459620"/>
-            <wp:effectExtent l="0" t="0" r="0" b="4445"/>
-            <wp:docPr id="1" name="Picture 1" descr="Table&#10;&#10;Description automatically generated"/>
-            <wp:cNvGraphicFramePr>
-              <a:graphicFrameLocks xmlns:a="http://schemas.openxmlformats.org/drawingml/2006/main" noChangeAspect="1"/>
-            </wp:cNvGraphicFramePr>
-            <a:graphic xmlns:a="http://schemas.openxmlformats.org/drawingml/2006/main">
-              <a:graphicData uri="http://schemas.openxmlformats.org/drawingml/2006/picture">
-                <pic:pic xmlns:pic="http://schemas.openxmlformats.org/drawingml/2006/picture">
-                  <pic:nvPicPr>
-                    <pic:cNvPr id="1" name="Picture 1" descr="Table&#10;&#10;Description automatically generated"/>
-                    <pic:cNvPicPr/>
-                  </pic:nvPicPr>
-                  <pic:blipFill rotWithShape="1">
-                    <a:blip r:embed="rId5" cstate="print">
-                      <a:extLst>
-                        <a:ext uri="{28A0092B-C50C-407E-A947-70E740481C1C}">
-                          <a14:useLocalDpi xmlns:a14="http://schemas.microsoft.com/office/drawing/2010/main" val="0"/>
-                        </a:ext>
-                      </a:extLst>
-                    </a:blip>
-                    <a:srcRect b="1540"/>
-                    <a:stretch/>
-                  </pic:blipFill>
-                  <pic:spPr bwMode="auto">
-                    <a:xfrm>
-                      <a:off x="0" y="0"/>
-                      <a:ext cx="5943600" cy="2459620"/>
-                    </a:xfrm>
-                    <a:prstGeom prst="rect">
-                      <a:avLst/>
-                    </a:prstGeom>
-                    <a:ln>
-                      <a:noFill/>
-                    </a:ln>
-                    <a:extLst>
-                      <a:ext uri="{53640926-AAD7-44D8-BBD7-CCE9431645EC}">
-                        <a14:shadowObscured xmlns:a14="http://schemas.microsoft.com/office/drawing/2010/main"/>
-                      </a:ext>
-                    </a:extLst>
-                  </pic:spPr>
-                </pic:pic>
-              </a:graphicData>
-            </a:graphic>
-          </wp:inline>
-        </w:drawing>
-      </w:r>
     </w:p>
     <w:p>
       <w:pPr>
@@ -137,15 +1814,7 @@
         </w:numPr>
       </w:pPr>
       <w:r>
-        <w:t xml:space="preserve">What are the drivers of </w:t>
-      </w:r>
-      <w:proofErr w:type="gramStart"/>
-      <w:r>
-        <w:t>suicides ?</w:t>
-      </w:r>
-      <w:proofErr w:type="gramEnd"/>
-      <w:r>
-        <w:t xml:space="preserve"> </w:t>
+        <w:t>We plan on examining the drivers of suicides across the world, with close attention to google trends data suggesting suicide ideation</w:t>
       </w:r>
     </w:p>
     <w:p>
@@ -158,6 +1827,9 @@
       </w:pPr>
       <w:r>
         <w:t>Suicide Prediction</w:t>
+      </w:r>
+      <w:r>
+        <w:t xml:space="preserve"> at t+1</w:t>
       </w:r>
     </w:p>
     <w:p>
@@ -206,6 +1878,34 @@
       <w:r>
         <w:t>Interpretable Machine Learning with SHAP values</w:t>
       </w:r>
+      <w:r>
+        <w:t xml:space="preserve">: we will run Machine Learning regression models such as Decision Trees, </w:t>
+      </w:r>
+      <w:r>
+        <w:t xml:space="preserve">Linear Regression, Ridge and Lasso </w:t>
+      </w:r>
+      <w:r>
+        <w:t xml:space="preserve">but also ensemble methods such as Gradient Boosting, XGBoost, and Random Forest. SHAP </w:t>
+      </w:r>
+      <w:r>
+        <w:lastRenderedPageBreak/>
+        <w:t xml:space="preserve">values </w:t>
+      </w:r>
+      <w:r>
+        <w:t>are model agnostic, and therefore enable</w:t>
+      </w:r>
+      <w:r>
+        <w:t xml:space="preserve"> us </w:t>
+      </w:r>
+      <w:r>
+        <w:t>to</w:t>
+      </w:r>
+      <w:r>
+        <w:t xml:space="preserve"> understand and interpret the relative importance of each variables </w:t>
+      </w:r>
+      <w:r>
+        <w:t xml:space="preserve">in determining the output of any model. </w:t>
+      </w:r>
     </w:p>
     <w:p>
       <w:pPr>
@@ -217,6 +1917,9 @@
       </w:pPr>
       <w:r>
         <w:t>Customizable Autoregressive Linear Models</w:t>
+      </w:r>
+      <w:r>
+        <w:t xml:space="preserve">: we will make use of the most performant ML models we built to predict the suicide rate in a given country at a given time for t+1. We will combine the prediction of these models with autoregressive linear models such as Prophet, Bayesian Structural Time Series, or simpler models such as ARIMA, ARIMAX and SARIMAX. </w:t>
       </w:r>
     </w:p>
     <w:p>
@@ -263,7 +1966,13 @@
         </w:numPr>
       </w:pPr>
       <w:r>
-        <w:t>Merge with Google Trends data (and add keywords)</w:t>
+        <w:t>Merge with Google Trends data (and add keywords</w:t>
+      </w:r>
+      <w:r>
+        <w:t xml:space="preserve"> suggesting suicide ideation</w:t>
+      </w:r>
+      <w:r>
+        <w:t>)</w:t>
       </w:r>
     </w:p>
     <w:p>
@@ -289,6 +1998,18 @@
       <w:r>
         <w:t>Data Cleaning</w:t>
       </w:r>
+      <w:r>
+        <w:t xml:space="preserve"> (aggregate variables by year, country and age)</w:t>
+      </w:r>
+    </w:p>
+    <w:p>
+      <w:pPr>
+        <w:rPr>
+          <w:b/>
+          <w:bCs/>
+          <w:u w:val="single"/>
+        </w:rPr>
+      </w:pPr>
     </w:p>
     <w:p>
       <w:pPr>
@@ -324,6 +2045,462 @@
           <w:u w:val="single"/>
         </w:rPr>
       </w:pPr>
+    </w:p>
+    <w:p>
+      <w:pPr>
+        <w:rPr>
+          <w:b/>
+          <w:bCs/>
+          <w:u w:val="single"/>
+        </w:rPr>
+      </w:pPr>
+      <w:r>
+        <w:rPr>
+          <w:b/>
+          <w:bCs/>
+          <w:noProof/>
+          <w:u w:val="single"/>
+        </w:rPr>
+        <w:drawing>
+          <wp:inline distT="0" distB="0" distL="0" distR="0" wp14:anchorId="1C834BC1" wp14:editId="58A13938">
+            <wp:extent cx="2451370" cy="1699532"/>
+            <wp:effectExtent l="0" t="0" r="0" b="2540"/>
+            <wp:docPr id="2" name="Picture 2" descr="Chart, scatter chart&#10;&#10;Description automatically generated"/>
+            <wp:cNvGraphicFramePr>
+              <a:graphicFrameLocks xmlns:a="http://schemas.openxmlformats.org/drawingml/2006/main" noChangeAspect="1"/>
+            </wp:cNvGraphicFramePr>
+            <a:graphic xmlns:a="http://schemas.openxmlformats.org/drawingml/2006/main">
+              <a:graphicData uri="http://schemas.openxmlformats.org/drawingml/2006/picture">
+                <pic:pic xmlns:pic="http://schemas.openxmlformats.org/drawingml/2006/picture">
+                  <pic:nvPicPr>
+                    <pic:cNvPr id="2" name="Picture 2" descr="Chart, scatter chart&#10;&#10;Description automatically generated"/>
+                    <pic:cNvPicPr/>
+                  </pic:nvPicPr>
+                  <pic:blipFill>
+                    <a:blip r:embed="rId5" cstate="print">
+                      <a:extLst>
+                        <a:ext uri="{28A0092B-C50C-407E-A947-70E740481C1C}">
+                          <a14:useLocalDpi xmlns:a14="http://schemas.microsoft.com/office/drawing/2010/main" val="0"/>
+                        </a:ext>
+                      </a:extLst>
+                    </a:blip>
+                    <a:stretch>
+                      <a:fillRect/>
+                    </a:stretch>
+                  </pic:blipFill>
+                  <pic:spPr>
+                    <a:xfrm>
+                      <a:off x="0" y="0"/>
+                      <a:ext cx="2484821" cy="1722724"/>
+                    </a:xfrm>
+                    <a:prstGeom prst="rect">
+                      <a:avLst/>
+                    </a:prstGeom>
+                  </pic:spPr>
+                </pic:pic>
+              </a:graphicData>
+            </a:graphic>
+          </wp:inline>
+        </w:drawing>
+      </w:r>
+      <w:r>
+        <w:rPr>
+          <w:b/>
+          <w:bCs/>
+          <w:noProof/>
+          <w:u w:val="single"/>
+        </w:rPr>
+        <w:drawing>
+          <wp:inline distT="0" distB="0" distL="0" distR="0" wp14:anchorId="29E340CC" wp14:editId="0E3992B3">
+            <wp:extent cx="2430814" cy="1673158"/>
+            <wp:effectExtent l="0" t="0" r="0" b="3810"/>
+            <wp:docPr id="3" name="Picture 3" descr="Chart, scatter chart&#10;&#10;Description automatically generated"/>
+            <wp:cNvGraphicFramePr>
+              <a:graphicFrameLocks xmlns:a="http://schemas.openxmlformats.org/drawingml/2006/main" noChangeAspect="1"/>
+            </wp:cNvGraphicFramePr>
+            <a:graphic xmlns:a="http://schemas.openxmlformats.org/drawingml/2006/main">
+              <a:graphicData uri="http://schemas.openxmlformats.org/drawingml/2006/picture">
+                <pic:pic xmlns:pic="http://schemas.openxmlformats.org/drawingml/2006/picture">
+                  <pic:nvPicPr>
+                    <pic:cNvPr id="3" name="Picture 3" descr="Chart, scatter chart&#10;&#10;Description automatically generated"/>
+                    <pic:cNvPicPr/>
+                  </pic:nvPicPr>
+                  <pic:blipFill>
+                    <a:blip r:embed="rId6" cstate="print">
+                      <a:extLst>
+                        <a:ext uri="{28A0092B-C50C-407E-A947-70E740481C1C}">
+                          <a14:useLocalDpi xmlns:a14="http://schemas.microsoft.com/office/drawing/2010/main" val="0"/>
+                        </a:ext>
+                      </a:extLst>
+                    </a:blip>
+                    <a:stretch>
+                      <a:fillRect/>
+                    </a:stretch>
+                  </pic:blipFill>
+                  <pic:spPr>
+                    <a:xfrm>
+                      <a:off x="0" y="0"/>
+                      <a:ext cx="2504198" cy="1723669"/>
+                    </a:xfrm>
+                    <a:prstGeom prst="rect">
+                      <a:avLst/>
+                    </a:prstGeom>
+                  </pic:spPr>
+                </pic:pic>
+              </a:graphicData>
+            </a:graphic>
+          </wp:inline>
+        </w:drawing>
+      </w:r>
+    </w:p>
+    <w:p>
+      <w:pPr>
+        <w:rPr>
+          <w:b/>
+          <w:bCs/>
+          <w:u w:val="single"/>
+        </w:rPr>
+      </w:pPr>
+    </w:p>
+    <w:p>
+      <w:pPr>
+        <w:rPr>
+          <w:b/>
+          <w:bCs/>
+          <w:u w:val="single"/>
+        </w:rPr>
+      </w:pPr>
+      <w:r>
+        <w:rPr>
+          <w:b/>
+          <w:bCs/>
+          <w:noProof/>
+          <w:u w:val="single"/>
+        </w:rPr>
+        <w:drawing>
+          <wp:inline distT="0" distB="0" distL="0" distR="0" wp14:anchorId="73100272" wp14:editId="3F127449">
+            <wp:extent cx="2395836" cy="1663430"/>
+            <wp:effectExtent l="0" t="0" r="5080" b="635"/>
+            <wp:docPr id="4" name="Picture 4" descr="Chart, scatter chart&#10;&#10;Description automatically generated"/>
+            <wp:cNvGraphicFramePr>
+              <a:graphicFrameLocks xmlns:a="http://schemas.openxmlformats.org/drawingml/2006/main" noChangeAspect="1"/>
+            </wp:cNvGraphicFramePr>
+            <a:graphic xmlns:a="http://schemas.openxmlformats.org/drawingml/2006/main">
+              <a:graphicData uri="http://schemas.openxmlformats.org/drawingml/2006/picture">
+                <pic:pic xmlns:pic="http://schemas.openxmlformats.org/drawingml/2006/picture">
+                  <pic:nvPicPr>
+                    <pic:cNvPr id="4" name="Picture 4" descr="Chart, scatter chart&#10;&#10;Description automatically generated"/>
+                    <pic:cNvPicPr/>
+                  </pic:nvPicPr>
+                  <pic:blipFill>
+                    <a:blip r:embed="rId7" cstate="print">
+                      <a:extLst>
+                        <a:ext uri="{28A0092B-C50C-407E-A947-70E740481C1C}">
+                          <a14:useLocalDpi xmlns:a14="http://schemas.microsoft.com/office/drawing/2010/main" val="0"/>
+                        </a:ext>
+                      </a:extLst>
+                    </a:blip>
+                    <a:stretch>
+                      <a:fillRect/>
+                    </a:stretch>
+                  </pic:blipFill>
+                  <pic:spPr>
+                    <a:xfrm>
+                      <a:off x="0" y="0"/>
+                      <a:ext cx="2440588" cy="1694501"/>
+                    </a:xfrm>
+                    <a:prstGeom prst="rect">
+                      <a:avLst/>
+                    </a:prstGeom>
+                  </pic:spPr>
+                </pic:pic>
+              </a:graphicData>
+            </a:graphic>
+          </wp:inline>
+        </w:drawing>
+      </w:r>
+      <w:r>
+        <w:rPr>
+          <w:b/>
+          <w:bCs/>
+          <w:noProof/>
+          <w:u w:val="single"/>
+        </w:rPr>
+        <w:drawing>
+          <wp:inline distT="0" distB="0" distL="0" distR="0" wp14:anchorId="434F78FB" wp14:editId="5AE11863">
+            <wp:extent cx="2395220" cy="1684138"/>
+            <wp:effectExtent l="0" t="0" r="5080" b="5080"/>
+            <wp:docPr id="5" name="Picture 5" descr="Chart, scatter chart&#10;&#10;Description automatically generated"/>
+            <wp:cNvGraphicFramePr>
+              <a:graphicFrameLocks xmlns:a="http://schemas.openxmlformats.org/drawingml/2006/main" noChangeAspect="1"/>
+            </wp:cNvGraphicFramePr>
+            <a:graphic xmlns:a="http://schemas.openxmlformats.org/drawingml/2006/main">
+              <a:graphicData uri="http://schemas.openxmlformats.org/drawingml/2006/picture">
+                <pic:pic xmlns:pic="http://schemas.openxmlformats.org/drawingml/2006/picture">
+                  <pic:nvPicPr>
+                    <pic:cNvPr id="5" name="Picture 5" descr="Chart, scatter chart&#10;&#10;Description automatically generated"/>
+                    <pic:cNvPicPr/>
+                  </pic:nvPicPr>
+                  <pic:blipFill>
+                    <a:blip r:embed="rId8" cstate="print">
+                      <a:extLst>
+                        <a:ext uri="{28A0092B-C50C-407E-A947-70E740481C1C}">
+                          <a14:useLocalDpi xmlns:a14="http://schemas.microsoft.com/office/drawing/2010/main" val="0"/>
+                        </a:ext>
+                      </a:extLst>
+                    </a:blip>
+                    <a:stretch>
+                      <a:fillRect/>
+                    </a:stretch>
+                  </pic:blipFill>
+                  <pic:spPr>
+                    <a:xfrm>
+                      <a:off x="0" y="0"/>
+                      <a:ext cx="2430640" cy="1709043"/>
+                    </a:xfrm>
+                    <a:prstGeom prst="rect">
+                      <a:avLst/>
+                    </a:prstGeom>
+                  </pic:spPr>
+                </pic:pic>
+              </a:graphicData>
+            </a:graphic>
+          </wp:inline>
+        </w:drawing>
+      </w:r>
+    </w:p>
+    <w:p>
+      <w:pPr>
+        <w:rPr>
+          <w:b/>
+          <w:bCs/>
+          <w:u w:val="single"/>
+        </w:rPr>
+      </w:pPr>
+    </w:p>
+    <w:p>
+      <w:pPr>
+        <w:rPr>
+          <w:b/>
+          <w:bCs/>
+          <w:u w:val="single"/>
+        </w:rPr>
+      </w:pPr>
+      <w:r>
+        <w:rPr>
+          <w:b/>
+          <w:bCs/>
+          <w:noProof/>
+          <w:u w:val="single"/>
+        </w:rPr>
+        <w:lastRenderedPageBreak/>
+        <w:drawing>
+          <wp:inline distT="0" distB="0" distL="0" distR="0" wp14:anchorId="0DC9EBB8" wp14:editId="0CD3E452">
+            <wp:extent cx="2400564" cy="1780162"/>
+            <wp:effectExtent l="0" t="0" r="0" b="0"/>
+            <wp:docPr id="6" name="Picture 6" descr="Chart, bar chart&#10;&#10;Description automatically generated"/>
+            <wp:cNvGraphicFramePr>
+              <a:graphicFrameLocks xmlns:a="http://schemas.openxmlformats.org/drawingml/2006/main" noChangeAspect="1"/>
+            </wp:cNvGraphicFramePr>
+            <a:graphic xmlns:a="http://schemas.openxmlformats.org/drawingml/2006/main">
+              <a:graphicData uri="http://schemas.openxmlformats.org/drawingml/2006/picture">
+                <pic:pic xmlns:pic="http://schemas.openxmlformats.org/drawingml/2006/picture">
+                  <pic:nvPicPr>
+                    <pic:cNvPr id="6" name="Picture 6" descr="Chart, bar chart&#10;&#10;Description automatically generated"/>
+                    <pic:cNvPicPr/>
+                  </pic:nvPicPr>
+                  <pic:blipFill>
+                    <a:blip r:embed="rId9" cstate="print">
+                      <a:extLst>
+                        <a:ext uri="{28A0092B-C50C-407E-A947-70E740481C1C}">
+                          <a14:useLocalDpi xmlns:a14="http://schemas.microsoft.com/office/drawing/2010/main" val="0"/>
+                        </a:ext>
+                      </a:extLst>
+                    </a:blip>
+                    <a:stretch>
+                      <a:fillRect/>
+                    </a:stretch>
+                  </pic:blipFill>
+                  <pic:spPr>
+                    <a:xfrm>
+                      <a:off x="0" y="0"/>
+                      <a:ext cx="2455824" cy="1821141"/>
+                    </a:xfrm>
+                    <a:prstGeom prst="rect">
+                      <a:avLst/>
+                    </a:prstGeom>
+                  </pic:spPr>
+                </pic:pic>
+              </a:graphicData>
+            </a:graphic>
+          </wp:inline>
+        </w:drawing>
+      </w:r>
+      <w:r>
+        <w:rPr>
+          <w:b/>
+          <w:bCs/>
+          <w:noProof/>
+          <w:u w:val="single"/>
+        </w:rPr>
+        <w:drawing>
+          <wp:inline distT="0" distB="0" distL="0" distR="0" wp14:anchorId="73EA784C" wp14:editId="0515F55F">
+            <wp:extent cx="2610334" cy="1857983"/>
+            <wp:effectExtent l="0" t="0" r="0" b="0"/>
+            <wp:docPr id="7" name="Picture 7" descr="Chart, line chart&#10;&#10;Description automatically generated"/>
+            <wp:cNvGraphicFramePr>
+              <a:graphicFrameLocks xmlns:a="http://schemas.openxmlformats.org/drawingml/2006/main" noChangeAspect="1"/>
+            </wp:cNvGraphicFramePr>
+            <a:graphic xmlns:a="http://schemas.openxmlformats.org/drawingml/2006/main">
+              <a:graphicData uri="http://schemas.openxmlformats.org/drawingml/2006/picture">
+                <pic:pic xmlns:pic="http://schemas.openxmlformats.org/drawingml/2006/picture">
+                  <pic:nvPicPr>
+                    <pic:cNvPr id="7" name="Picture 7" descr="Chart, line chart&#10;&#10;Description automatically generated"/>
+                    <pic:cNvPicPr/>
+                  </pic:nvPicPr>
+                  <pic:blipFill>
+                    <a:blip r:embed="rId10" cstate="print">
+                      <a:extLst>
+                        <a:ext uri="{28A0092B-C50C-407E-A947-70E740481C1C}">
+                          <a14:useLocalDpi xmlns:a14="http://schemas.microsoft.com/office/drawing/2010/main" val="0"/>
+                        </a:ext>
+                      </a:extLst>
+                    </a:blip>
+                    <a:stretch>
+                      <a:fillRect/>
+                    </a:stretch>
+                  </pic:blipFill>
+                  <pic:spPr>
+                    <a:xfrm>
+                      <a:off x="0" y="0"/>
+                      <a:ext cx="2677391" cy="1905713"/>
+                    </a:xfrm>
+                    <a:prstGeom prst="rect">
+                      <a:avLst/>
+                    </a:prstGeom>
+                  </pic:spPr>
+                </pic:pic>
+              </a:graphicData>
+            </a:graphic>
+          </wp:inline>
+        </w:drawing>
+      </w:r>
+    </w:p>
+    <w:p>
+      <w:pPr>
+        <w:rPr>
+          <w:b/>
+          <w:bCs/>
+          <w:u w:val="single"/>
+        </w:rPr>
+      </w:pPr>
+    </w:p>
+    <w:p>
+      <w:pPr>
+        <w:rPr>
+          <w:b/>
+          <w:bCs/>
+          <w:u w:val="single"/>
+        </w:rPr>
+      </w:pPr>
+      <w:r>
+        <w:rPr>
+          <w:b/>
+          <w:bCs/>
+          <w:noProof/>
+          <w:u w:val="single"/>
+        </w:rPr>
+        <w:drawing>
+          <wp:inline distT="0" distB="0" distL="0" distR="0" wp14:anchorId="56CB110B" wp14:editId="7148C096">
+            <wp:extent cx="2485462" cy="2344366"/>
+            <wp:effectExtent l="0" t="0" r="3810" b="5715"/>
+            <wp:docPr id="8" name="Picture 8" descr="Table&#10;&#10;Description automatically generated"/>
+            <wp:cNvGraphicFramePr>
+              <a:graphicFrameLocks xmlns:a="http://schemas.openxmlformats.org/drawingml/2006/main" noChangeAspect="1"/>
+            </wp:cNvGraphicFramePr>
+            <a:graphic xmlns:a="http://schemas.openxmlformats.org/drawingml/2006/main">
+              <a:graphicData uri="http://schemas.openxmlformats.org/drawingml/2006/picture">
+                <pic:pic xmlns:pic="http://schemas.openxmlformats.org/drawingml/2006/picture">
+                  <pic:nvPicPr>
+                    <pic:cNvPr id="8" name="Picture 8" descr="Table&#10;&#10;Description automatically generated"/>
+                    <pic:cNvPicPr/>
+                  </pic:nvPicPr>
+                  <pic:blipFill>
+                    <a:blip r:embed="rId11" cstate="print">
+                      <a:extLst>
+                        <a:ext uri="{28A0092B-C50C-407E-A947-70E740481C1C}">
+                          <a14:useLocalDpi xmlns:a14="http://schemas.microsoft.com/office/drawing/2010/main" val="0"/>
+                        </a:ext>
+                      </a:extLst>
+                    </a:blip>
+                    <a:stretch>
+                      <a:fillRect/>
+                    </a:stretch>
+                  </pic:blipFill>
+                  <pic:spPr>
+                    <a:xfrm>
+                      <a:off x="0" y="0"/>
+                      <a:ext cx="2520517" cy="2377431"/>
+                    </a:xfrm>
+                    <a:prstGeom prst="rect">
+                      <a:avLst/>
+                    </a:prstGeom>
+                  </pic:spPr>
+                </pic:pic>
+              </a:graphicData>
+            </a:graphic>
+          </wp:inline>
+        </w:drawing>
+      </w:r>
+      <w:r>
+        <w:rPr>
+          <w:b/>
+          <w:bCs/>
+          <w:noProof/>
+          <w:u w:val="single"/>
+        </w:rPr>
+        <w:drawing>
+          <wp:inline distT="0" distB="0" distL="0" distR="0" wp14:anchorId="420F375F" wp14:editId="0005356F">
+            <wp:extent cx="2094582" cy="2353649"/>
+            <wp:effectExtent l="0" t="0" r="1270" b="0"/>
+            <wp:docPr id="9" name="Picture 9" descr="Table&#10;&#10;Description automatically generated"/>
+            <wp:cNvGraphicFramePr>
+              <a:graphicFrameLocks xmlns:a="http://schemas.openxmlformats.org/drawingml/2006/main" noChangeAspect="1"/>
+            </wp:cNvGraphicFramePr>
+            <a:graphic xmlns:a="http://schemas.openxmlformats.org/drawingml/2006/main">
+              <a:graphicData uri="http://schemas.openxmlformats.org/drawingml/2006/picture">
+                <pic:pic xmlns:pic="http://schemas.openxmlformats.org/drawingml/2006/picture">
+                  <pic:nvPicPr>
+                    <pic:cNvPr id="9" name="Picture 9" descr="Table&#10;&#10;Description automatically generated"/>
+                    <pic:cNvPicPr/>
+                  </pic:nvPicPr>
+                  <pic:blipFill>
+                    <a:blip r:embed="rId12" cstate="print">
+                      <a:extLst>
+                        <a:ext uri="{28A0092B-C50C-407E-A947-70E740481C1C}">
+                          <a14:useLocalDpi xmlns:a14="http://schemas.microsoft.com/office/drawing/2010/main" val="0"/>
+                        </a:ext>
+                      </a:extLst>
+                    </a:blip>
+                    <a:stretch>
+                      <a:fillRect/>
+                    </a:stretch>
+                  </pic:blipFill>
+                  <pic:spPr>
+                    <a:xfrm>
+                      <a:off x="0" y="0"/>
+                      <a:ext cx="2162473" cy="2429938"/>
+                    </a:xfrm>
+                    <a:prstGeom prst="rect">
+                      <a:avLst/>
+                    </a:prstGeom>
+                  </pic:spPr>
+                </pic:pic>
+              </a:graphicData>
+            </a:graphic>
+          </wp:inline>
+        </w:drawing>
+      </w:r>
     </w:p>
     <w:sectPr>
       <w:pgSz w:w="12240" w:h="15840"/>
@@ -996,6 +3173,7 @@
   <w:style w:type="character" w:default="1" w:styleId="DefaultParagraphFont">
     <w:name w:val="Default Paragraph Font"/>
     <w:uiPriority w:val="1"/>
+    <w:semiHidden/>
     <w:unhideWhenUsed/>
   </w:style>
   <w:style w:type="table" w:default="1" w:styleId="TableNormal">

</xml_diff>